<commit_message>
Adds updates to the portfolio folder
</commit_message>
<xml_diff>
--- a/ADS_Portfolio_Reflection.docx
+++ b/ADS_Portfolio_Reflection.docx
@@ -6,9 +6,11 @@
       <w:pPr>
         <w:pStyle w:val="Heading1"/>
       </w:pPr>
+      <w:bookmarkStart w:id="0" w:name="_Toc191199546"/>
       <w:r>
         <w:t>ADS Portfolio</w:t>
       </w:r>
+      <w:bookmarkEnd w:id="0"/>
     </w:p>
     <w:p>
       <w:r>
@@ -17,15 +19,903 @@
     </w:p>
     <w:p>
       <w:pPr>
+        <w:rPr>
+          <w:rFonts w:asciiTheme="majorHAnsi" w:eastAsiaTheme="majorEastAsia" w:hAnsiTheme="majorHAnsi" w:cstheme="majorBidi"/>
+          <w:color w:val="0F4761" w:themeColor="accent1" w:themeShade="BF"/>
+          <w:sz w:val="32"/>
+          <w:szCs w:val="32"/>
+        </w:rPr>
+      </w:pPr>
+      <w:r>
+        <w:br w:type="page"/>
+      </w:r>
+    </w:p>
+    <w:sdt>
+      <w:sdtPr>
+        <w:rPr>
+          <w:rFonts w:asciiTheme="minorHAnsi" w:eastAsiaTheme="minorHAnsi" w:hAnsiTheme="minorHAnsi" w:cstheme="minorBidi"/>
+          <w:color w:val="auto"/>
+          <w:sz w:val="22"/>
+          <w:szCs w:val="22"/>
+        </w:rPr>
+        <w:id w:val="-1958100126"/>
+        <w:docPartObj>
+          <w:docPartGallery w:val="Table of Contents"/>
+          <w:docPartUnique/>
+        </w:docPartObj>
+      </w:sdtPr>
+      <w:sdtEndPr>
+        <w:rPr>
+          <w:b/>
+          <w:bCs/>
+          <w:noProof/>
+        </w:rPr>
+      </w:sdtEndPr>
+      <w:sdtContent>
+        <w:p>
+          <w:pPr>
+            <w:pStyle w:val="TOCHeading"/>
+          </w:pPr>
+          <w:r>
+            <w:t>Contents</w:t>
+          </w:r>
+        </w:p>
+        <w:p>
+          <w:pPr>
+            <w:pStyle w:val="TOC1"/>
+            <w:tabs>
+              <w:tab w:val="right" w:leader="dot" w:pos="9350"/>
+            </w:tabs>
+            <w:rPr>
+              <w:rFonts w:eastAsiaTheme="minorEastAsia"/>
+              <w:noProof/>
+              <w:kern w:val="2"/>
+              <w:sz w:val="24"/>
+              <w:szCs w:val="24"/>
+              <w14:ligatures w14:val="standardContextual"/>
+            </w:rPr>
+          </w:pPr>
+          <w:r>
+            <w:fldChar w:fldCharType="begin"/>
+          </w:r>
+          <w:r>
+            <w:instrText xml:space="preserve"> TOC \o "1-3" \h \z \u </w:instrText>
+          </w:r>
+          <w:r>
+            <w:fldChar w:fldCharType="separate"/>
+          </w:r>
+          <w:hyperlink w:anchor="_Toc191199546" w:history="1">
+            <w:r>
+              <w:rPr>
+                <w:rStyle w:val="Hyperlink"/>
+                <w:noProof/>
+              </w:rPr>
+              <w:t>ADS Portfolio</w:t>
+            </w:r>
+            <w:r>
+              <w:rPr>
+                <w:noProof/>
+                <w:webHidden/>
+              </w:rPr>
+              <w:tab/>
+            </w:r>
+            <w:r>
+              <w:rPr>
+                <w:noProof/>
+                <w:webHidden/>
+              </w:rPr>
+              <w:fldChar w:fldCharType="begin"/>
+            </w:r>
+            <w:r>
+              <w:rPr>
+                <w:noProof/>
+                <w:webHidden/>
+              </w:rPr>
+              <w:instrText xml:space="preserve"> PAGEREF _Toc191199546 \h </w:instrText>
+            </w:r>
+            <w:r>
+              <w:rPr>
+                <w:noProof/>
+                <w:webHidden/>
+              </w:rPr>
+            </w:r>
+            <w:r>
+              <w:rPr>
+                <w:noProof/>
+                <w:webHidden/>
+              </w:rPr>
+              <w:fldChar w:fldCharType="separate"/>
+            </w:r>
+            <w:r>
+              <w:rPr>
+                <w:noProof/>
+                <w:webHidden/>
+              </w:rPr>
+              <w:t>1</w:t>
+            </w:r>
+            <w:r>
+              <w:rPr>
+                <w:noProof/>
+                <w:webHidden/>
+              </w:rPr>
+              <w:fldChar w:fldCharType="end"/>
+            </w:r>
+          </w:hyperlink>
+        </w:p>
+        <w:p>
+          <w:pPr>
+            <w:pStyle w:val="TOC2"/>
+            <w:tabs>
+              <w:tab w:val="right" w:leader="dot" w:pos="9350"/>
+            </w:tabs>
+            <w:rPr>
+              <w:rFonts w:eastAsiaTheme="minorEastAsia"/>
+              <w:noProof/>
+              <w:kern w:val="2"/>
+              <w:sz w:val="24"/>
+              <w:szCs w:val="24"/>
+              <w14:ligatures w14:val="standardContextual"/>
+            </w:rPr>
+          </w:pPr>
+          <w:hyperlink w:anchor="_Toc191199547" w:history="1">
+            <w:r>
+              <w:rPr>
+                <w:rStyle w:val="Hyperlink"/>
+                <w:noProof/>
+              </w:rPr>
+              <w:t>Purpose of the Report:</w:t>
+            </w:r>
+            <w:r>
+              <w:rPr>
+                <w:noProof/>
+                <w:webHidden/>
+              </w:rPr>
+              <w:tab/>
+            </w:r>
+            <w:r>
+              <w:rPr>
+                <w:noProof/>
+                <w:webHidden/>
+              </w:rPr>
+              <w:fldChar w:fldCharType="begin"/>
+            </w:r>
+            <w:r>
+              <w:rPr>
+                <w:noProof/>
+                <w:webHidden/>
+              </w:rPr>
+              <w:instrText xml:space="preserve"> PAGEREF _Toc191199547 \h </w:instrText>
+            </w:r>
+            <w:r>
+              <w:rPr>
+                <w:noProof/>
+                <w:webHidden/>
+              </w:rPr>
+            </w:r>
+            <w:r>
+              <w:rPr>
+                <w:noProof/>
+                <w:webHidden/>
+              </w:rPr>
+              <w:fldChar w:fldCharType="separate"/>
+            </w:r>
+            <w:r>
+              <w:rPr>
+                <w:noProof/>
+                <w:webHidden/>
+              </w:rPr>
+              <w:t>3</w:t>
+            </w:r>
+            <w:r>
+              <w:rPr>
+                <w:noProof/>
+                <w:webHidden/>
+              </w:rPr>
+              <w:fldChar w:fldCharType="end"/>
+            </w:r>
+          </w:hyperlink>
+        </w:p>
+        <w:p>
+          <w:pPr>
+            <w:pStyle w:val="TOC2"/>
+            <w:tabs>
+              <w:tab w:val="right" w:leader="dot" w:pos="9350"/>
+            </w:tabs>
+            <w:rPr>
+              <w:rFonts w:eastAsiaTheme="minorEastAsia"/>
+              <w:noProof/>
+              <w:kern w:val="2"/>
+              <w:sz w:val="24"/>
+              <w:szCs w:val="24"/>
+              <w14:ligatures w14:val="standardContextual"/>
+            </w:rPr>
+          </w:pPr>
+          <w:hyperlink w:anchor="_Toc191199548" w:history="1">
+            <w:r>
+              <w:rPr>
+                <w:rStyle w:val="Hyperlink"/>
+                <w:noProof/>
+              </w:rPr>
+              <w:t>Review of projects used in the report:</w:t>
+            </w:r>
+            <w:r>
+              <w:rPr>
+                <w:noProof/>
+                <w:webHidden/>
+              </w:rPr>
+              <w:tab/>
+            </w:r>
+            <w:r>
+              <w:rPr>
+                <w:noProof/>
+                <w:webHidden/>
+              </w:rPr>
+              <w:fldChar w:fldCharType="begin"/>
+            </w:r>
+            <w:r>
+              <w:rPr>
+                <w:noProof/>
+                <w:webHidden/>
+              </w:rPr>
+              <w:instrText xml:space="preserve"> PAGEREF _Toc191199548 \h </w:instrText>
+            </w:r>
+            <w:r>
+              <w:rPr>
+                <w:noProof/>
+                <w:webHidden/>
+              </w:rPr>
+            </w:r>
+            <w:r>
+              <w:rPr>
+                <w:noProof/>
+                <w:webHidden/>
+              </w:rPr>
+              <w:fldChar w:fldCharType="separate"/>
+            </w:r>
+            <w:r>
+              <w:rPr>
+                <w:noProof/>
+                <w:webHidden/>
+              </w:rPr>
+              <w:t>4</w:t>
+            </w:r>
+            <w:r>
+              <w:rPr>
+                <w:noProof/>
+                <w:webHidden/>
+              </w:rPr>
+              <w:fldChar w:fldCharType="end"/>
+            </w:r>
+          </w:hyperlink>
+        </w:p>
+        <w:p>
+          <w:pPr>
+            <w:pStyle w:val="TOC2"/>
+            <w:tabs>
+              <w:tab w:val="right" w:leader="dot" w:pos="9350"/>
+            </w:tabs>
+            <w:rPr>
+              <w:rFonts w:eastAsiaTheme="minorEastAsia"/>
+              <w:noProof/>
+              <w:kern w:val="2"/>
+              <w:sz w:val="24"/>
+              <w:szCs w:val="24"/>
+              <w14:ligatures w14:val="standardContextual"/>
+            </w:rPr>
+          </w:pPr>
+          <w:hyperlink w:anchor="_Toc191199549" w:history="1">
+            <w:r>
+              <w:rPr>
+                <w:rStyle w:val="Hyperlink"/>
+                <w:noProof/>
+              </w:rPr>
+              <w:t>Method:</w:t>
+            </w:r>
+            <w:r>
+              <w:rPr>
+                <w:noProof/>
+                <w:webHidden/>
+              </w:rPr>
+              <w:tab/>
+            </w:r>
+            <w:r>
+              <w:rPr>
+                <w:noProof/>
+                <w:webHidden/>
+              </w:rPr>
+              <w:fldChar w:fldCharType="begin"/>
+            </w:r>
+            <w:r>
+              <w:rPr>
+                <w:noProof/>
+                <w:webHidden/>
+              </w:rPr>
+              <w:instrText xml:space="preserve"> PAGEREF _Toc191199549 \h </w:instrText>
+            </w:r>
+            <w:r>
+              <w:rPr>
+                <w:noProof/>
+                <w:webHidden/>
+              </w:rPr>
+            </w:r>
+            <w:r>
+              <w:rPr>
+                <w:noProof/>
+                <w:webHidden/>
+              </w:rPr>
+              <w:fldChar w:fldCharType="separate"/>
+            </w:r>
+            <w:r>
+              <w:rPr>
+                <w:noProof/>
+                <w:webHidden/>
+              </w:rPr>
+              <w:t>5</w:t>
+            </w:r>
+            <w:r>
+              <w:rPr>
+                <w:noProof/>
+                <w:webHidden/>
+              </w:rPr>
+              <w:fldChar w:fldCharType="end"/>
+            </w:r>
+          </w:hyperlink>
+        </w:p>
+        <w:p>
+          <w:pPr>
+            <w:pStyle w:val="TOC2"/>
+            <w:tabs>
+              <w:tab w:val="right" w:leader="dot" w:pos="9350"/>
+            </w:tabs>
+            <w:rPr>
+              <w:rFonts w:eastAsiaTheme="minorEastAsia"/>
+              <w:noProof/>
+              <w:kern w:val="2"/>
+              <w:sz w:val="24"/>
+              <w:szCs w:val="24"/>
+              <w14:ligatures w14:val="standardContextual"/>
+            </w:rPr>
+          </w:pPr>
+          <w:hyperlink w:anchor="_Toc191199550" w:history="1">
+            <w:r>
+              <w:rPr>
+                <w:rStyle w:val="Hyperlink"/>
+                <w:noProof/>
+              </w:rPr>
+              <w:t>Learning Goals:</w:t>
+            </w:r>
+            <w:r>
+              <w:rPr>
+                <w:noProof/>
+                <w:webHidden/>
+              </w:rPr>
+              <w:tab/>
+            </w:r>
+            <w:r>
+              <w:rPr>
+                <w:noProof/>
+                <w:webHidden/>
+              </w:rPr>
+              <w:fldChar w:fldCharType="begin"/>
+            </w:r>
+            <w:r>
+              <w:rPr>
+                <w:noProof/>
+                <w:webHidden/>
+              </w:rPr>
+              <w:instrText xml:space="preserve"> PAGEREF _Toc191199550 \h </w:instrText>
+            </w:r>
+            <w:r>
+              <w:rPr>
+                <w:noProof/>
+                <w:webHidden/>
+              </w:rPr>
+            </w:r>
+            <w:r>
+              <w:rPr>
+                <w:noProof/>
+                <w:webHidden/>
+              </w:rPr>
+              <w:fldChar w:fldCharType="separate"/>
+            </w:r>
+            <w:r>
+              <w:rPr>
+                <w:noProof/>
+                <w:webHidden/>
+              </w:rPr>
+              <w:t>5</w:t>
+            </w:r>
+            <w:r>
+              <w:rPr>
+                <w:noProof/>
+                <w:webHidden/>
+              </w:rPr>
+              <w:fldChar w:fldCharType="end"/>
+            </w:r>
+          </w:hyperlink>
+        </w:p>
+        <w:p>
+          <w:pPr>
+            <w:pStyle w:val="TOC3"/>
+            <w:tabs>
+              <w:tab w:val="right" w:leader="dot" w:pos="9350"/>
+            </w:tabs>
+            <w:rPr>
+              <w:rFonts w:eastAsiaTheme="minorEastAsia"/>
+              <w:noProof/>
+              <w:kern w:val="2"/>
+              <w:sz w:val="24"/>
+              <w:szCs w:val="24"/>
+              <w14:ligatures w14:val="standardContextual"/>
+            </w:rPr>
+          </w:pPr>
+          <w:hyperlink w:anchor="_Toc191199551" w:history="1">
+            <w:r>
+              <w:rPr>
+                <w:rStyle w:val="Hyperlink"/>
+                <w:noProof/>
+              </w:rPr>
+              <w:t>Collect, store, and access data by identifying and leveraging applicable technologies.</w:t>
+            </w:r>
+            <w:r>
+              <w:rPr>
+                <w:noProof/>
+                <w:webHidden/>
+              </w:rPr>
+              <w:tab/>
+            </w:r>
+            <w:r>
+              <w:rPr>
+                <w:noProof/>
+                <w:webHidden/>
+              </w:rPr>
+              <w:fldChar w:fldCharType="begin"/>
+            </w:r>
+            <w:r>
+              <w:rPr>
+                <w:noProof/>
+                <w:webHidden/>
+              </w:rPr>
+              <w:instrText xml:space="preserve"> PAGEREF _Toc191199551 \h </w:instrText>
+            </w:r>
+            <w:r>
+              <w:rPr>
+                <w:noProof/>
+                <w:webHidden/>
+              </w:rPr>
+            </w:r>
+            <w:r>
+              <w:rPr>
+                <w:noProof/>
+                <w:webHidden/>
+              </w:rPr>
+              <w:fldChar w:fldCharType="separate"/>
+            </w:r>
+            <w:r>
+              <w:rPr>
+                <w:noProof/>
+                <w:webHidden/>
+              </w:rPr>
+              <w:t>5</w:t>
+            </w:r>
+            <w:r>
+              <w:rPr>
+                <w:noProof/>
+                <w:webHidden/>
+              </w:rPr>
+              <w:fldChar w:fldCharType="end"/>
+            </w:r>
+          </w:hyperlink>
+        </w:p>
+        <w:p>
+          <w:pPr>
+            <w:pStyle w:val="TOC3"/>
+            <w:tabs>
+              <w:tab w:val="right" w:leader="dot" w:pos="9350"/>
+            </w:tabs>
+            <w:rPr>
+              <w:rFonts w:eastAsiaTheme="minorEastAsia"/>
+              <w:noProof/>
+              <w:kern w:val="2"/>
+              <w:sz w:val="24"/>
+              <w:szCs w:val="24"/>
+              <w14:ligatures w14:val="standardContextual"/>
+            </w:rPr>
+          </w:pPr>
+          <w:hyperlink w:anchor="_Toc191199552" w:history="1">
+            <w:r>
+              <w:rPr>
+                <w:rStyle w:val="Hyperlink"/>
+                <w:noProof/>
+              </w:rPr>
+              <w:t>Create actionable insight across a range of contexts (e.g., societal, business, political), using data and the full data science life cycle.</w:t>
+            </w:r>
+            <w:r>
+              <w:rPr>
+                <w:noProof/>
+                <w:webHidden/>
+              </w:rPr>
+              <w:tab/>
+            </w:r>
+            <w:r>
+              <w:rPr>
+                <w:noProof/>
+                <w:webHidden/>
+              </w:rPr>
+              <w:fldChar w:fldCharType="begin"/>
+            </w:r>
+            <w:r>
+              <w:rPr>
+                <w:noProof/>
+                <w:webHidden/>
+              </w:rPr>
+              <w:instrText xml:space="preserve"> PAGEREF _Toc191199552 \h </w:instrText>
+            </w:r>
+            <w:r>
+              <w:rPr>
+                <w:noProof/>
+                <w:webHidden/>
+              </w:rPr>
+            </w:r>
+            <w:r>
+              <w:rPr>
+                <w:noProof/>
+                <w:webHidden/>
+              </w:rPr>
+              <w:fldChar w:fldCharType="separate"/>
+            </w:r>
+            <w:r>
+              <w:rPr>
+                <w:noProof/>
+                <w:webHidden/>
+              </w:rPr>
+              <w:t>7</w:t>
+            </w:r>
+            <w:r>
+              <w:rPr>
+                <w:noProof/>
+                <w:webHidden/>
+              </w:rPr>
+              <w:fldChar w:fldCharType="end"/>
+            </w:r>
+          </w:hyperlink>
+        </w:p>
+        <w:p>
+          <w:pPr>
+            <w:pStyle w:val="TOC3"/>
+            <w:tabs>
+              <w:tab w:val="right" w:leader="dot" w:pos="9350"/>
+            </w:tabs>
+            <w:rPr>
+              <w:rFonts w:eastAsiaTheme="minorEastAsia"/>
+              <w:noProof/>
+              <w:kern w:val="2"/>
+              <w:sz w:val="24"/>
+              <w:szCs w:val="24"/>
+              <w14:ligatures w14:val="standardContextual"/>
+            </w:rPr>
+          </w:pPr>
+          <w:hyperlink w:anchor="_Toc191199553" w:history="1">
+            <w:r>
+              <w:rPr>
+                <w:rStyle w:val="Hyperlink"/>
+                <w:noProof/>
+              </w:rPr>
+              <w:t>Apply visualization and predictive models to help generate actionable insight.</w:t>
+            </w:r>
+            <w:r>
+              <w:rPr>
+                <w:noProof/>
+                <w:webHidden/>
+              </w:rPr>
+              <w:tab/>
+            </w:r>
+            <w:r>
+              <w:rPr>
+                <w:noProof/>
+                <w:webHidden/>
+              </w:rPr>
+              <w:fldChar w:fldCharType="begin"/>
+            </w:r>
+            <w:r>
+              <w:rPr>
+                <w:noProof/>
+                <w:webHidden/>
+              </w:rPr>
+              <w:instrText xml:space="preserve"> PAGEREF _Toc191199553 \h </w:instrText>
+            </w:r>
+            <w:r>
+              <w:rPr>
+                <w:noProof/>
+                <w:webHidden/>
+              </w:rPr>
+            </w:r>
+            <w:r>
+              <w:rPr>
+                <w:noProof/>
+                <w:webHidden/>
+              </w:rPr>
+              <w:fldChar w:fldCharType="separate"/>
+            </w:r>
+            <w:r>
+              <w:rPr>
+                <w:noProof/>
+                <w:webHidden/>
+              </w:rPr>
+              <w:t>7</w:t>
+            </w:r>
+            <w:r>
+              <w:rPr>
+                <w:noProof/>
+                <w:webHidden/>
+              </w:rPr>
+              <w:fldChar w:fldCharType="end"/>
+            </w:r>
+          </w:hyperlink>
+        </w:p>
+        <w:p>
+          <w:pPr>
+            <w:pStyle w:val="TOC3"/>
+            <w:tabs>
+              <w:tab w:val="right" w:leader="dot" w:pos="9350"/>
+            </w:tabs>
+            <w:rPr>
+              <w:rFonts w:eastAsiaTheme="minorEastAsia"/>
+              <w:noProof/>
+              <w:kern w:val="2"/>
+              <w:sz w:val="24"/>
+              <w:szCs w:val="24"/>
+              <w14:ligatures w14:val="standardContextual"/>
+            </w:rPr>
+          </w:pPr>
+          <w:hyperlink w:anchor="_Toc191199554" w:history="1">
+            <w:r>
+              <w:rPr>
+                <w:rStyle w:val="Hyperlink"/>
+                <w:noProof/>
+              </w:rPr>
+              <w:t>Use programming languages such as R and Python to support the generation of actionable insight.</w:t>
+            </w:r>
+            <w:r>
+              <w:rPr>
+                <w:noProof/>
+                <w:webHidden/>
+              </w:rPr>
+              <w:tab/>
+            </w:r>
+            <w:r>
+              <w:rPr>
+                <w:noProof/>
+                <w:webHidden/>
+              </w:rPr>
+              <w:fldChar w:fldCharType="begin"/>
+            </w:r>
+            <w:r>
+              <w:rPr>
+                <w:noProof/>
+                <w:webHidden/>
+              </w:rPr>
+              <w:instrText xml:space="preserve"> PAGEREF _Toc191199554 \h </w:instrText>
+            </w:r>
+            <w:r>
+              <w:rPr>
+                <w:noProof/>
+                <w:webHidden/>
+              </w:rPr>
+            </w:r>
+            <w:r>
+              <w:rPr>
+                <w:noProof/>
+                <w:webHidden/>
+              </w:rPr>
+              <w:fldChar w:fldCharType="separate"/>
+            </w:r>
+            <w:r>
+              <w:rPr>
+                <w:noProof/>
+                <w:webHidden/>
+              </w:rPr>
+              <w:t>7</w:t>
+            </w:r>
+            <w:r>
+              <w:rPr>
+                <w:noProof/>
+                <w:webHidden/>
+              </w:rPr>
+              <w:fldChar w:fldCharType="end"/>
+            </w:r>
+          </w:hyperlink>
+        </w:p>
+        <w:p>
+          <w:pPr>
+            <w:pStyle w:val="TOC3"/>
+            <w:tabs>
+              <w:tab w:val="right" w:leader="dot" w:pos="9350"/>
+            </w:tabs>
+            <w:rPr>
+              <w:rFonts w:eastAsiaTheme="minorEastAsia"/>
+              <w:noProof/>
+              <w:kern w:val="2"/>
+              <w:sz w:val="24"/>
+              <w:szCs w:val="24"/>
+              <w14:ligatures w14:val="standardContextual"/>
+            </w:rPr>
+          </w:pPr>
+          <w:hyperlink w:anchor="_Toc191199555" w:history="1">
+            <w:r>
+              <w:rPr>
+                <w:rStyle w:val="Hyperlink"/>
+                <w:noProof/>
+              </w:rPr>
+              <w:t>Communicate insights gained via visualization and analytics to a broad range of audiences (including project sponsors and technical team leads.</w:t>
+            </w:r>
+            <w:r>
+              <w:rPr>
+                <w:noProof/>
+                <w:webHidden/>
+              </w:rPr>
+              <w:tab/>
+            </w:r>
+            <w:r>
+              <w:rPr>
+                <w:noProof/>
+                <w:webHidden/>
+              </w:rPr>
+              <w:fldChar w:fldCharType="begin"/>
+            </w:r>
+            <w:r>
+              <w:rPr>
+                <w:noProof/>
+                <w:webHidden/>
+              </w:rPr>
+              <w:instrText xml:space="preserve"> PAGEREF _Toc191199555 \h </w:instrText>
+            </w:r>
+            <w:r>
+              <w:rPr>
+                <w:noProof/>
+                <w:webHidden/>
+              </w:rPr>
+            </w:r>
+            <w:r>
+              <w:rPr>
+                <w:noProof/>
+                <w:webHidden/>
+              </w:rPr>
+              <w:fldChar w:fldCharType="separate"/>
+            </w:r>
+            <w:r>
+              <w:rPr>
+                <w:noProof/>
+                <w:webHidden/>
+              </w:rPr>
+              <w:t>8</w:t>
+            </w:r>
+            <w:r>
+              <w:rPr>
+                <w:noProof/>
+                <w:webHidden/>
+              </w:rPr>
+              <w:fldChar w:fldCharType="end"/>
+            </w:r>
+          </w:hyperlink>
+        </w:p>
+        <w:p>
+          <w:pPr>
+            <w:pStyle w:val="TOC3"/>
+            <w:tabs>
+              <w:tab w:val="right" w:leader="dot" w:pos="9350"/>
+            </w:tabs>
+            <w:rPr>
+              <w:rFonts w:eastAsiaTheme="minorEastAsia"/>
+              <w:noProof/>
+              <w:kern w:val="2"/>
+              <w:sz w:val="24"/>
+              <w:szCs w:val="24"/>
+              <w14:ligatures w14:val="standardContextual"/>
+            </w:rPr>
+          </w:pPr>
+          <w:hyperlink w:anchor="_Toc191199556" w:history="1">
+            <w:r>
+              <w:rPr>
+                <w:rStyle w:val="Hyperlink"/>
+                <w:noProof/>
+              </w:rPr>
+              <w:t>Apply ethics in the development, use, and evaluation of data and predictive models (e.g., fairness, bias, transparency, privacy)</w:t>
+            </w:r>
+            <w:r>
+              <w:rPr>
+                <w:noProof/>
+                <w:webHidden/>
+              </w:rPr>
+              <w:tab/>
+            </w:r>
+            <w:r>
+              <w:rPr>
+                <w:noProof/>
+                <w:webHidden/>
+              </w:rPr>
+              <w:fldChar w:fldCharType="begin"/>
+            </w:r>
+            <w:r>
+              <w:rPr>
+                <w:noProof/>
+                <w:webHidden/>
+              </w:rPr>
+              <w:instrText xml:space="preserve"> PAGEREF _Toc191199556 \h </w:instrText>
+            </w:r>
+            <w:r>
+              <w:rPr>
+                <w:noProof/>
+                <w:webHidden/>
+              </w:rPr>
+            </w:r>
+            <w:r>
+              <w:rPr>
+                <w:noProof/>
+                <w:webHidden/>
+              </w:rPr>
+              <w:fldChar w:fldCharType="separate"/>
+            </w:r>
+            <w:r>
+              <w:rPr>
+                <w:noProof/>
+                <w:webHidden/>
+              </w:rPr>
+              <w:t>8</w:t>
+            </w:r>
+            <w:r>
+              <w:rPr>
+                <w:noProof/>
+                <w:webHidden/>
+              </w:rPr>
+              <w:fldChar w:fldCharType="end"/>
+            </w:r>
+          </w:hyperlink>
+        </w:p>
+        <w:p>
+          <w:r>
+            <w:rPr>
+              <w:b/>
+              <w:bCs/>
+              <w:noProof/>
+            </w:rPr>
+            <w:fldChar w:fldCharType="end"/>
+          </w:r>
+        </w:p>
+      </w:sdtContent>
+    </w:sdt>
+    <w:p>
+      <w:pPr>
+        <w:rPr>
+          <w:rFonts w:asciiTheme="majorHAnsi" w:eastAsiaTheme="majorEastAsia" w:hAnsiTheme="majorHAnsi" w:cstheme="majorBidi"/>
+          <w:color w:val="0F4761" w:themeColor="accent1" w:themeShade="BF"/>
+          <w:sz w:val="32"/>
+          <w:szCs w:val="32"/>
+        </w:rPr>
+      </w:pPr>
+      <w:r>
+        <w:br w:type="page"/>
+      </w:r>
+    </w:p>
+    <w:p>
+      <w:pPr>
         <w:pStyle w:val="Heading2"/>
       </w:pPr>
-      <w:r>
-        <w:br w:type="page"/>
-      </w:r>
+      <w:bookmarkStart w:id="1" w:name="_Toc191199547"/>
       <w:r>
         <w:lastRenderedPageBreak/>
-        <w:t>Purpose of Report</w:t>
-      </w:r>
+        <w:t xml:space="preserve">Purpose of </w:t>
+      </w:r>
+      <w:r>
+        <w:t xml:space="preserve">the </w:t>
+      </w:r>
+      <w:r>
+        <w:t>Report</w:t>
+      </w:r>
+      <w:r>
+        <w:t>:</w:t>
+      </w:r>
+      <w:bookmarkEnd w:id="1"/>
     </w:p>
     <w:p>
       <w:r>
@@ -74,7 +964,10 @@
         </w:numPr>
       </w:pPr>
       <w:r>
-        <w:t>Collect, store, and access data by identifying and leveraging applicable technologies</w:t>
+        <w:t xml:space="preserve">Collect, store, and access data by identifying and leveraging applicable </w:t>
+      </w:r>
+      <w:r>
+        <w:t>technologies.</w:t>
       </w:r>
     </w:p>
     <w:p>
@@ -86,7 +979,16 @@
         </w:numPr>
       </w:pPr>
       <w:r>
-        <w:t>Create actionable insight across a range of contexts (e.g. societal, business, political), using data and the full data science life cycle</w:t>
+        <w:t>Create actionable insight across a range of contexts (</w:t>
+      </w:r>
+      <w:r>
+        <w:t>e.g.,</w:t>
+      </w:r>
+      <w:r>
+        <w:t xml:space="preserve"> societal, business, political), using data and the full data science life </w:t>
+      </w:r>
+      <w:r>
+        <w:t>cycle.</w:t>
       </w:r>
     </w:p>
     <w:p>
@@ -98,7 +1000,10 @@
         </w:numPr>
       </w:pPr>
       <w:r>
-        <w:t>Apply visualization and predictive models to help generate actionable insight</w:t>
+        <w:t xml:space="preserve">Apply visualization and predictive models to help generate actionable </w:t>
+      </w:r>
+      <w:r>
+        <w:t>insight.</w:t>
       </w:r>
     </w:p>
     <w:p>
@@ -116,7 +1021,10 @@
         <w:t xml:space="preserve"> </w:t>
       </w:r>
       <w:r>
-        <w:t>and Python to support the generation of actionable insight</w:t>
+        <w:t xml:space="preserve">and Python to support the generation of actionable </w:t>
+      </w:r>
+      <w:r>
+        <w:t>insight.</w:t>
       </w:r>
     </w:p>
     <w:p>
@@ -127,13 +1035,8 @@
           <w:numId w:val="2"/>
         </w:numPr>
       </w:pPr>
-      <w:proofErr w:type="gramStart"/>
-      <w:r>
-        <w:t>Communicate</w:t>
-      </w:r>
-      <w:proofErr w:type="gramEnd"/>
-      <w:r>
-        <w:t xml:space="preserve"> insights gained via visualization and analytics to a broad range of audiences (including project sponsors and technical team leads</w:t>
+      <w:r>
+        <w:t>Communicate insights gained via visualization and analytics to a broad range of audiences (including project sponsors and technical team leads</w:t>
       </w:r>
       <w:r>
         <w:t>)</w:t>
@@ -148,7 +1051,13 @@
         </w:numPr>
       </w:pPr>
       <w:r>
-        <w:t>Apply ethics in the development, use and evaluation of data and predictive models (e.g., fairness, bias, transparency, privacy)</w:t>
+        <w:t>Apply ethics in the development, use</w:t>
+      </w:r>
+      <w:r>
+        <w:t>,</w:t>
+      </w:r>
+      <w:r>
+        <w:t xml:space="preserve"> and evaluation of data and predictive models (e.g., fairness, bias, transparency, privacy)</w:t>
       </w:r>
     </w:p>
     <w:p>
@@ -159,13 +1068,25 @@
         <w:t>c</w:t>
       </w:r>
       <w:r>
-        <w:t xml:space="preserve">omplish this, I will be reviewing 4 </w:t>
+        <w:t xml:space="preserve">omplish this, I will be reviewing </w:t>
+      </w:r>
+      <w:r>
+        <w:t>three</w:t>
+      </w:r>
+      <w:r>
+        <w:t xml:space="preserve"> </w:t>
       </w:r>
       <w:r>
         <w:t xml:space="preserve">projects </w:t>
       </w:r>
       <w:r>
-        <w:t>which have been taken from four classes. The classes in question are IST</w:t>
+        <w:t xml:space="preserve">which have been taken from </w:t>
+      </w:r>
+      <w:r>
+        <w:t>three</w:t>
+      </w:r>
+      <w:r>
+        <w:t xml:space="preserve"> classes. The classes in question are IST</w:t>
       </w:r>
       <w:r>
         <w:t>692</w:t>
@@ -186,28 +1107,33 @@
         <w:t xml:space="preserve"> Applied Machine Learning</w:t>
       </w:r>
       <w:r>
-        <w:t>, IST718</w:t>
+        <w:t xml:space="preserve">, </w:t>
+      </w:r>
+      <w:r>
+        <w:t xml:space="preserve">and </w:t>
+      </w:r>
+      <w:r>
+        <w:t>IST718</w:t>
       </w:r>
       <w:r>
         <w:t xml:space="preserve"> </w:t>
       </w:r>
       <w:r>
-        <w:t xml:space="preserve">Big Data Analytics </w:t>
-      </w:r>
-      <w:r>
-        <w:t>and IST</w:t>
-      </w:r>
-      <w:r>
-        <w:t>737</w:t>
-      </w:r>
-      <w:r>
-        <w:t xml:space="preserve"> Visual Analytics Dashboards</w:t>
+        <w:t>Big Data Analytics</w:t>
       </w:r>
       <w:r>
         <w:t>.</w:t>
       </w:r>
       <w:r>
-        <w:t xml:space="preserve"> It is expected there will be some overlap of </w:t>
+        <w:t xml:space="preserve"> It is expected there will be </w:t>
+      </w:r>
+      <w:proofErr w:type="gramStart"/>
+      <w:r>
+        <w:t>some</w:t>
+      </w:r>
+      <w:proofErr w:type="gramEnd"/>
+      <w:r>
+        <w:t xml:space="preserve"> overlap of </w:t>
       </w:r>
       <w:r>
         <w:t xml:space="preserve">learning goals, however, I will highlight the strongest </w:t>
@@ -228,28 +1154,97 @@
       <w:pPr>
         <w:pStyle w:val="Heading2"/>
       </w:pPr>
+      <w:bookmarkStart w:id="2" w:name="_Toc191199548"/>
       <w:r>
         <w:lastRenderedPageBreak/>
         <w:t>Review of projects used in the report</w:t>
       </w:r>
+      <w:r>
+        <w:t>:</w:t>
+      </w:r>
+      <w:bookmarkEnd w:id="2"/>
     </w:p>
     <w:p>
       <w:r>
         <w:t xml:space="preserve">As indicated in the purpose of </w:t>
       </w:r>
-      <w:proofErr w:type="gramStart"/>
+      <w:r>
+        <w:t xml:space="preserve">the </w:t>
+      </w:r>
       <w:r>
         <w:t>report</w:t>
       </w:r>
-      <w:proofErr w:type="gramEnd"/>
-      <w:r>
-        <w:t>, I will be reviewing 4 projects across 4 different classes.</w:t>
-      </w:r>
-      <w:r>
-        <w:t xml:space="preserve"> But, before I do, it is important that I provide</w:t>
-      </w:r>
-      <w:r>
-        <w:t xml:space="preserve"> a brief overview and what particularly learning goal was achieved.</w:t>
+      <w:r>
+        <w:t xml:space="preserve">, I will be reviewing </w:t>
+      </w:r>
+      <w:r>
+        <w:t>three</w:t>
+      </w:r>
+      <w:r>
+        <w:t xml:space="preserve"> projects across </w:t>
+      </w:r>
+      <w:r>
+        <w:t>three</w:t>
+      </w:r>
+      <w:r>
+        <w:t xml:space="preserve"> different classes.</w:t>
+      </w:r>
+      <w:r>
+        <w:t xml:space="preserve"> However</w:t>
+      </w:r>
+      <w:r>
+        <w:t xml:space="preserve">, before I do, </w:t>
+      </w:r>
+      <w:r>
+        <w:t>I am going to provide</w:t>
+      </w:r>
+      <w:r>
+        <w:t xml:space="preserve"> a brief overview</w:t>
+      </w:r>
+      <w:r>
+        <w:t xml:space="preserve"> of</w:t>
+      </w:r>
+      <w:r>
+        <w:t xml:space="preserve"> </w:t>
+      </w:r>
+      <w:r>
+        <w:t xml:space="preserve">the </w:t>
+      </w:r>
+      <w:r>
+        <w:t>learning</w:t>
+      </w:r>
+      <w:r>
+        <w:t xml:space="preserve"> goal</w:t>
+      </w:r>
+      <w:r>
+        <w:t>s</w:t>
+      </w:r>
+      <w:r>
+        <w:t xml:space="preserve"> </w:t>
+      </w:r>
+      <w:r>
+        <w:t xml:space="preserve">that </w:t>
+      </w:r>
+      <w:r>
+        <w:t>w</w:t>
+      </w:r>
+      <w:r>
+        <w:t>ere</w:t>
+      </w:r>
+      <w:r>
+        <w:t xml:space="preserve"> achieved</w:t>
+      </w:r>
+      <w:r>
+        <w:t xml:space="preserve"> </w:t>
+      </w:r>
+      <w:r>
+        <w:t>through</w:t>
+      </w:r>
+      <w:r>
+        <w:t xml:space="preserve"> the development of these projects</w:t>
+      </w:r>
+      <w:r>
+        <w:t>.</w:t>
       </w:r>
     </w:p>
     <w:p>
@@ -276,7 +1271,13 @@
         <w:t>twofold</w:t>
       </w:r>
       <w:r>
-        <w:t>, to generate a model which could ad</w:t>
+        <w:t xml:space="preserve">, to generate a model </w:t>
+      </w:r>
+      <w:r>
+        <w:t>that</w:t>
+      </w:r>
+      <w:r>
+        <w:t xml:space="preserve"> could ad</w:t>
       </w:r>
       <w:r>
         <w:t xml:space="preserve">equately predict </w:t>
@@ -284,11 +1285,9 @@
       <w:r>
         <w:t xml:space="preserve">whether a user will secure a </w:t>
       </w:r>
-      <w:proofErr w:type="gramStart"/>
-      <w:r>
-        <w:t>mortgage</w:t>
-      </w:r>
-      <w:proofErr w:type="gramEnd"/>
+      <w:r>
+        <w:t>mortgage,</w:t>
+      </w:r>
       <w:r>
         <w:t xml:space="preserve"> but it should als</w:t>
       </w:r>
@@ -334,7 +1333,10 @@
         <w:t xml:space="preserve"> </w:t>
       </w:r>
       <w:r>
-        <w:t>using data and the full data science life cycle</w:t>
+        <w:t xml:space="preserve">using data and the full data science life </w:t>
+      </w:r>
+      <w:r>
+        <w:t>cycle.</w:t>
       </w:r>
     </w:p>
     <w:p>
@@ -382,7 +1384,13 @@
         <w:t xml:space="preserve">The purpose of this project was to </w:t>
       </w:r>
       <w:r>
-        <w:t xml:space="preserve">generate a model which could predict the winner of </w:t>
+        <w:t xml:space="preserve">generate a model </w:t>
+      </w:r>
+      <w:r>
+        <w:t>that</w:t>
+      </w:r>
+      <w:r>
+        <w:t xml:space="preserve"> could predict the winner of </w:t>
       </w:r>
       <w:r>
         <w:t>an NBA match and the spread (the difference in the score)</w:t>
@@ -405,10 +1413,10 @@
         </w:numPr>
       </w:pPr>
       <w:r>
-        <w:t>Collect Store and access data by identifying and leveraging applicable technologie</w:t>
-      </w:r>
-      <w:r>
-        <w:t>s</w:t>
+        <w:t xml:space="preserve">Collect Store and access data by identifying and leveraging applicable </w:t>
+      </w:r>
+      <w:r>
+        <w:t>technologies.</w:t>
       </w:r>
     </w:p>
     <w:p>
@@ -426,6 +1434,21 @@
     <w:p>
       <w:pPr>
         <w:pStyle w:val="ListParagraph"/>
+        <w:numPr>
+          <w:ilvl w:val="1"/>
+          <w:numId w:val="5"/>
+        </w:numPr>
+      </w:pPr>
+      <w:r>
+        <w:t>Use programming languages such as R and Python</w:t>
+      </w:r>
+      <w:r>
+        <w:t xml:space="preserve"> to support the generation of actionable insights.</w:t>
+      </w:r>
+    </w:p>
+    <w:p>
+      <w:pPr>
+        <w:pStyle w:val="ListParagraph"/>
       </w:pPr>
       <w:r>
         <w:t xml:space="preserve">Use of Python to </w:t>
@@ -463,11 +1486,9 @@
       <w:r>
         <w:t xml:space="preserve"> is designed to find a novel approach to identifying toxic comments. </w:t>
       </w:r>
-      <w:proofErr w:type="gramStart"/>
-      <w:r>
-        <w:t>It’s</w:t>
-      </w:r>
-      <w:proofErr w:type="gramEnd"/>
+      <w:r>
+        <w:t>Its</w:t>
+      </w:r>
       <w:r>
         <w:t xml:space="preserve"> primary purpose was to develop a dataset that could be used to </w:t>
       </w:r>
@@ -495,7 +1516,10 @@
         <w:t>Collect Store and access data</w:t>
       </w:r>
       <w:r>
-        <w:t xml:space="preserve"> by identifying and leveraging applicable technologies</w:t>
+        <w:t xml:space="preserve"> by identifying and leveraging applicable </w:t>
+      </w:r>
+      <w:r>
+        <w:t>technologies.</w:t>
       </w:r>
       <w:r>
         <w:tab/>
@@ -510,7 +1534,10 @@
         </w:numPr>
       </w:pPr>
       <w:r>
-        <w:t>Apply visualization and predictive models to help generate actionable insight</w:t>
+        <w:t xml:space="preserve">Apply visualization and predictive models to help generate actionable </w:t>
+      </w:r>
+      <w:r>
+        <w:t>insight.</w:t>
       </w:r>
     </w:p>
     <w:p>
@@ -521,13 +1548,11 @@
           <w:numId w:val="5"/>
         </w:numPr>
       </w:pPr>
-      <w:proofErr w:type="gramStart"/>
-      <w:r>
-        <w:t>Communicate</w:t>
-      </w:r>
-      <w:proofErr w:type="gramEnd"/>
-      <w:r>
-        <w:t xml:space="preserve"> insights gained via visualization and analytics to a broad range of audiences</w:t>
+      <w:r>
+        <w:t xml:space="preserve">Communicate insights gained via visualization and analytics to a broad range of </w:t>
+      </w:r>
+      <w:r>
+        <w:t>audiences.</w:t>
       </w:r>
     </w:p>
     <w:p>
@@ -539,28 +1564,1271 @@
         </w:numPr>
       </w:pPr>
       <w:r>
-        <w:t>IST737:</w:t>
+        <w:br w:type="page"/>
+      </w:r>
+    </w:p>
+    <w:p>
+      <w:pPr>
+        <w:pStyle w:val="Heading2"/>
+      </w:pPr>
+      <w:bookmarkStart w:id="3" w:name="_Toc191199549"/>
+      <w:r>
+        <w:lastRenderedPageBreak/>
+        <w:t>Method</w:t>
+      </w:r>
+      <w:r>
+        <w:t>:</w:t>
+      </w:r>
+      <w:bookmarkEnd w:id="3"/>
+    </w:p>
+    <w:p>
+      <w:r>
+        <w:t xml:space="preserve">To </w:t>
+      </w:r>
+      <w:r>
+        <w:t>effectively communicate</w:t>
       </w:r>
       <w:r>
         <w:t xml:space="preserve"> </w:t>
       </w:r>
       <w:r>
+        <w:t>how</w:t>
+      </w:r>
+      <w:r>
+        <w:t xml:space="preserve"> I have achieved the requirements of this program, I will identify each of the learning goals and </w:t>
+      </w:r>
+      <w:r>
+        <w:t xml:space="preserve">explain </w:t>
+      </w:r>
+      <w:r>
+        <w:t xml:space="preserve">how they were achieved through the exercise of the </w:t>
+      </w:r>
+      <w:r>
+        <w:t>three</w:t>
+      </w:r>
+      <w:r>
+        <w:t xml:space="preserve"> projects mentioned above. This will ensure consistency and will make it easier to follow how I have demonstrated command of the required learning goals </w:t>
+      </w:r>
+      <w:r>
+        <w:t xml:space="preserve">and </w:t>
+      </w:r>
+      <w:r>
+        <w:t>application of the data science skills acquired.</w:t>
+      </w:r>
+    </w:p>
+    <w:p>
+      <w:pPr>
+        <w:pStyle w:val="Heading2"/>
+      </w:pPr>
+    </w:p>
+    <w:p>
+      <w:pPr>
+        <w:pStyle w:val="Heading2"/>
+      </w:pPr>
+      <w:bookmarkStart w:id="4" w:name="_Toc191199550"/>
+      <w:r>
+        <w:t>Learning Goals</w:t>
+      </w:r>
+      <w:r>
+        <w:t>:</w:t>
+      </w:r>
+      <w:bookmarkEnd w:id="4"/>
+    </w:p>
+    <w:p>
+      <w:pPr>
+        <w:pStyle w:val="Heading3"/>
+      </w:pPr>
+    </w:p>
+    <w:p>
+      <w:pPr>
+        <w:pStyle w:val="Heading3"/>
+      </w:pPr>
+      <w:bookmarkStart w:id="5" w:name="_Toc191199551"/>
+      <w:r>
+        <w:t xml:space="preserve">Collect, store, and access data by identifying and leveraging applicable </w:t>
+      </w:r>
+      <w:r>
+        <w:t>technologies.</w:t>
+      </w:r>
+      <w:bookmarkEnd w:id="5"/>
+    </w:p>
+    <w:p/>
+    <w:p>
+      <w:pPr>
+        <w:pStyle w:val="Heading4"/>
+      </w:pPr>
+      <w:r>
+        <w:t>IST718</w:t>
+      </w:r>
+    </w:p>
+    <w:p>
+      <w:pPr>
+        <w:pStyle w:val="Heading5"/>
+      </w:pPr>
+      <w:r>
+        <w:t xml:space="preserve">Background and </w:t>
+      </w:r>
+      <w:r>
+        <w:t>Technology</w:t>
+      </w:r>
+      <w:r>
+        <w:t xml:space="preserve"> Used</w:t>
+      </w:r>
+    </w:p>
+    <w:p>
+      <w:r>
+        <w:t xml:space="preserve">Before embarking on any data science project, it is important to determine a hypothesis. This guides the development of any project and more importantly what your data sources will be, </w:t>
+      </w:r>
+      <w:r>
+        <w:t xml:space="preserve">and </w:t>
+      </w:r>
+      <w:r>
+        <w:t xml:space="preserve">how </w:t>
+      </w:r>
+      <w:r>
+        <w:t xml:space="preserve">you will collect, store, and access the data. </w:t>
+      </w:r>
+    </w:p>
+    <w:p>
+      <w:r>
+        <w:t>For IST718, the purpose of the project was to develop a novel way of identifying toxic communication in social media posts</w:t>
+      </w:r>
+      <w:r>
+        <w:t>,</w:t>
+      </w:r>
+      <w:r>
+        <w:t xml:space="preserve"> and the result would be a dataset </w:t>
+      </w:r>
+      <w:r>
+        <w:t xml:space="preserve">on </w:t>
+      </w:r>
+      <w:r>
+        <w:t xml:space="preserve">which future models could be trained. The goal was to generate </w:t>
+      </w:r>
+      <w:r>
+        <w:t xml:space="preserve">a </w:t>
+      </w:r>
+      <w:r>
+        <w:t xml:space="preserve">dataset </w:t>
+      </w:r>
+      <w:r>
+        <w:t>that</w:t>
+      </w:r>
+      <w:r>
+        <w:t xml:space="preserve"> included topics from the </w:t>
+      </w:r>
+      <w:r>
+        <w:t>discussions</w:t>
+      </w:r>
+      <w:r>
+        <w:t xml:space="preserve"> as well as </w:t>
+      </w:r>
+      <w:r>
+        <w:t xml:space="preserve">a </w:t>
+      </w:r>
+      <w:r>
+        <w:t xml:space="preserve">toxicity score </w:t>
+      </w:r>
+      <w:r>
+        <w:t>and a label that indicated whether the communication was toxic or non-toxic.</w:t>
+      </w:r>
+    </w:p>
+    <w:p>
+      <w:r>
+        <w:t>After reviewing multiple data sources</w:t>
+      </w:r>
+      <w:r>
+        <w:t xml:space="preserve">, </w:t>
+      </w:r>
+      <w:r>
+        <w:t>the site</w:t>
+      </w:r>
+      <w:r>
+        <w:t xml:space="preserve"> Hugging Face</w:t>
+      </w:r>
+      <w:r>
+        <w:t xml:space="preserve"> </w:t>
+      </w:r>
+      <w:proofErr w:type="gramStart"/>
+      <w:r>
+        <w:t>was selected</w:t>
+      </w:r>
+      <w:proofErr w:type="gramEnd"/>
+      <w:r>
+        <w:t xml:space="preserve"> as it</w:t>
+      </w:r>
+      <w:r>
+        <w:t xml:space="preserve"> provided a large corpus of Reddit posts </w:t>
+      </w:r>
+      <w:r>
+        <w:t>that</w:t>
+      </w:r>
+      <w:r>
+        <w:t xml:space="preserve"> could </w:t>
+      </w:r>
+      <w:r>
+        <w:t xml:space="preserve">be </w:t>
+      </w:r>
+      <w:r>
+        <w:t>use</w:t>
+      </w:r>
+      <w:r>
+        <w:t>d</w:t>
+      </w:r>
+      <w:r>
+        <w:t xml:space="preserve"> to develop a dataset. The </w:t>
+      </w:r>
+      <w:r>
+        <w:t>chosen dataset</w:t>
+      </w:r>
+      <w:r>
+        <w:t xml:space="preserve"> had 3.23 GB of data making it difficult for performing exploratory data analysis on </w:t>
+      </w:r>
+      <w:r>
+        <w:t>my</w:t>
+      </w:r>
+      <w:r>
+        <w:t xml:space="preserve"> local machin</w:t>
+      </w:r>
+      <w:r>
+        <w:t>e</w:t>
+      </w:r>
+      <w:r>
+        <w:t xml:space="preserve">. </w:t>
+      </w:r>
+      <w:r>
+        <w:t>Consequently,</w:t>
+      </w:r>
+      <w:r>
+        <w:t xml:space="preserve"> Google Colab </w:t>
+      </w:r>
+      <w:proofErr w:type="gramStart"/>
+      <w:r>
+        <w:t xml:space="preserve">was </w:t>
+      </w:r>
+      <w:r>
+        <w:t>selected</w:t>
+      </w:r>
+      <w:proofErr w:type="gramEnd"/>
+      <w:r>
+        <w:t xml:space="preserve"> </w:t>
+      </w:r>
+      <w:r>
+        <w:t>for fu</w:t>
+      </w:r>
+      <w:r>
+        <w:t>ture</w:t>
+      </w:r>
+      <w:r>
+        <w:t xml:space="preserve"> collaborative development</w:t>
+      </w:r>
+      <w:r>
+        <w:t xml:space="preserve"> because it freed up resources </w:t>
+      </w:r>
+      <w:r>
+        <w:t>from my local machine and the machines of other team members and afforded the ability to run autonomously for up to 8 hours.</w:t>
+      </w:r>
+    </w:p>
+    <w:p>
+      <w:r>
+        <w:t>Given the volume of data that would be explor</w:t>
+      </w:r>
+      <w:r>
+        <w:t>ed</w:t>
+      </w:r>
+      <w:r>
+        <w:t xml:space="preserve">, </w:t>
+      </w:r>
+      <w:r>
+        <w:t>it was</w:t>
+      </w:r>
+      <w:r>
+        <w:t xml:space="preserve"> determined that it would be best </w:t>
+      </w:r>
+      <w:proofErr w:type="gramStart"/>
+      <w:r>
+        <w:t>handled</w:t>
+      </w:r>
+      <w:proofErr w:type="gramEnd"/>
+      <w:r>
+        <w:t xml:space="preserve"> by making use of Apache Spark and by extension Py</w:t>
+      </w:r>
+      <w:r>
+        <w:t>S</w:t>
+      </w:r>
+      <w:r>
+        <w:t xml:space="preserve">park for data management. This </w:t>
+      </w:r>
+      <w:r>
+        <w:t xml:space="preserve">would allow preparation and </w:t>
+      </w:r>
+      <w:r>
+        <w:t xml:space="preserve">preprocessing </w:t>
+      </w:r>
+      <w:r>
+        <w:t xml:space="preserve">of </w:t>
+      </w:r>
+      <w:r>
+        <w:t xml:space="preserve">the data across multiple machines. The Google Colab environment </w:t>
+      </w:r>
+      <w:r>
+        <w:t>provided the option of choosing my processor</w:t>
+      </w:r>
+      <w:r>
+        <w:t xml:space="preserve"> and </w:t>
+      </w:r>
+      <w:r>
+        <w:t>the T</w:t>
+      </w:r>
+      <w:r>
+        <w:t>4 GPUs</w:t>
+      </w:r>
+      <w:r>
+        <w:t xml:space="preserve"> </w:t>
+      </w:r>
+      <w:proofErr w:type="gramStart"/>
+      <w:r>
+        <w:t>were</w:t>
+      </w:r>
+      <w:r>
+        <w:t xml:space="preserve"> </w:t>
+      </w:r>
+      <w:r>
+        <w:t>chosen</w:t>
+      </w:r>
+      <w:proofErr w:type="gramEnd"/>
+      <w:r>
+        <w:t xml:space="preserve"> to expe</w:t>
+      </w:r>
+      <w:r>
+        <w:t>dite the process</w:t>
+      </w:r>
+      <w:r>
+        <w:t xml:space="preserve">. </w:t>
+      </w:r>
+    </w:p>
+    <w:p>
+      <w:r>
+        <w:t xml:space="preserve">With the use of PySpark, Python became the language of choice for development and all other libraries used in the project </w:t>
+      </w:r>
+      <w:proofErr w:type="gramStart"/>
+      <w:r>
+        <w:t>were selected</w:t>
+      </w:r>
+      <w:proofErr w:type="gramEnd"/>
+      <w:r>
+        <w:t xml:space="preserve"> based on this requirement. The data we were processing was text data. Therefore, we made use of libraries such as NLTK, Spacy, and S</w:t>
+      </w:r>
+      <w:r>
+        <w:t>cikit-</w:t>
+      </w:r>
+      <w:r>
+        <w:t xml:space="preserve">Learn </w:t>
+      </w:r>
+      <w:r>
+        <w:t xml:space="preserve">to help </w:t>
+      </w:r>
+      <w:r>
+        <w:lastRenderedPageBreak/>
+        <w:t xml:space="preserve">filter our stop words, generate word frequency distributions, and collect statistics about the corpus. These were applied by leveraging user-defined functions within PySpark </w:t>
+      </w:r>
+      <w:r>
+        <w:t>giving t</w:t>
+      </w:r>
+      <w:r>
+        <w:t>he ability to apply transformations to the data without having to generate duplicates of the dataset.</w:t>
+      </w:r>
+      <w:r>
+        <w:t xml:space="preserve"> </w:t>
+      </w:r>
+    </w:p>
+    <w:p>
+      <w:pPr>
+        <w:pStyle w:val="Heading5"/>
+      </w:pPr>
+      <w:r>
+        <w:t>Unique Approaches</w:t>
+      </w:r>
+    </w:p>
+    <w:p>
+      <w:r>
+        <w:t xml:space="preserve">Some unique approaches were developed in the process of </w:t>
+      </w:r>
+      <w:proofErr w:type="gramStart"/>
+      <w:r>
+        <w:t>carrying out</w:t>
+      </w:r>
+      <w:proofErr w:type="gramEnd"/>
+      <w:r>
+        <w:t xml:space="preserve"> the project. The </w:t>
+      </w:r>
+      <w:r>
+        <w:t>first</w:t>
+      </w:r>
+      <w:r>
+        <w:t xml:space="preserve"> was memory management. Even within Google Colab, there was a need for managing resources. The dataset was large and the same was so for the resulting </w:t>
+      </w:r>
+      <w:r>
+        <w:t>data structure</w:t>
+      </w:r>
+      <w:r>
+        <w:t xml:space="preserve">. Of the 1.8 million observations in the dataset, the data </w:t>
+      </w:r>
+      <w:r>
+        <w:t xml:space="preserve">imported into the Google Colab environment was restricted to 50,000. </w:t>
+      </w:r>
+    </w:p>
+    <w:p>
+      <w:r>
+        <w:t>Moreover, with various transformations applied to the dataset, it became necessary to delete intermediate data structures that still contained data otherwise the Google Colab environment would frequently run out of memory. These were set to None to relinquish any resources tied to variables used in the environment.</w:t>
+      </w:r>
+    </w:p>
+    <w:p>
+      <w:r>
+        <w:t xml:space="preserve">Long processing times became a recurring theme throughout this project. As stated before, two of the reasons Google Colab was chosen was that it freed up resources on local machines and could run autonomously for up to 8 hours. This proved to be an important choice as the </w:t>
+      </w:r>
+      <w:r>
+        <w:t>record processing easily stretched across multiple 8-hour periods. To avoid restarting the project, data was saved to parquet files at specific stop points ensuring a record was readily available should the project need to be restarted at a future time or from a specific stopping point.</w:t>
+      </w:r>
+    </w:p>
+    <w:p>
+      <w:r>
+        <w:t>Although the dataset included separate columns for the topic, body, and comments, the data was combined to form post threads. This made it easier when performing LDA topic modeling and comparing the topics across different threads.</w:t>
+      </w:r>
+    </w:p>
+    <w:p>
+      <w:r>
+        <w:t xml:space="preserve">To address the toxic scoring of a post, </w:t>
+      </w:r>
+      <w:r>
+        <w:t>a transformer known as Toxic Bert</w:t>
+      </w:r>
+      <w:r>
+        <w:t xml:space="preserve"> was utilized</w:t>
+      </w:r>
+      <w:r>
+        <w:t xml:space="preserve"> to rate the level of toxicity identified in the threads.</w:t>
+      </w:r>
+    </w:p>
+    <w:p>
+      <w:pPr>
+        <w:pStyle w:val="Heading5"/>
+      </w:pPr>
+      <w:r>
+        <w:t>Insights gathered</w:t>
+      </w:r>
+    </w:p>
+    <w:p>
+      <w:r>
+        <w:t>The insights gathered were not groundbreaking, rather they were reinforcing.</w:t>
+      </w:r>
+      <w:r>
+        <w:t xml:space="preserve"> When topic modeling was performed on the dataset, it was discovered t</w:t>
+      </w:r>
+      <w:r>
+        <w:t>hat there was alignment with the topics generated for the discussion threads and the title</w:t>
+      </w:r>
+      <w:r>
+        <w:t xml:space="preserve"> of the thread. Therefore</w:t>
+      </w:r>
+      <w:r>
+        <w:t>,</w:t>
+      </w:r>
+      <w:r>
+        <w:t xml:space="preserve"> there was </w:t>
+      </w:r>
+      <w:proofErr w:type="gramStart"/>
+      <w:r>
+        <w:t>a lot of</w:t>
+      </w:r>
+      <w:proofErr w:type="gramEnd"/>
+      <w:r>
+        <w:t xml:space="preserve"> consistency in the discussion threads.</w:t>
+      </w:r>
+    </w:p>
+    <w:p>
+      <w:r>
+        <w:t xml:space="preserve">Moreover, </w:t>
+      </w:r>
+      <w:r>
+        <w:t xml:space="preserve">discussion threads </w:t>
+      </w:r>
+      <w:r>
+        <w:t>that</w:t>
+      </w:r>
+      <w:r>
+        <w:t xml:space="preserve"> had </w:t>
+      </w:r>
+      <w:r>
+        <w:t>comparable topics</w:t>
+      </w:r>
+      <w:r>
+        <w:t xml:space="preserve"> frequently discussed similar themes. For example, threads </w:t>
+      </w:r>
+      <w:r>
+        <w:t>that</w:t>
+      </w:r>
+      <w:r>
+        <w:t xml:space="preserve"> generated topics such as </w:t>
+      </w:r>
+      <w:r>
+        <w:t>“</w:t>
+      </w:r>
+      <w:r>
+        <w:t>government</w:t>
+      </w:r>
+      <w:r>
+        <w:t>,”</w:t>
+      </w:r>
+      <w:r>
+        <w:t xml:space="preserve"> “tax”</w:t>
+      </w:r>
+      <w:r>
+        <w:t xml:space="preserve"> </w:t>
+      </w:r>
+      <w:r>
+        <w:t xml:space="preserve">and </w:t>
+      </w:r>
+      <w:r>
+        <w:t>“</w:t>
+      </w:r>
+      <w:r>
+        <w:t>party</w:t>
+      </w:r>
+      <w:r>
+        <w:t>”</w:t>
+      </w:r>
+      <w:r>
+        <w:t xml:space="preserve"> revolved arou</w:t>
+      </w:r>
+      <w:r>
+        <w:t xml:space="preserve">nd themes regarding </w:t>
+      </w:r>
+      <w:r>
+        <w:t xml:space="preserve">societal </w:t>
+      </w:r>
+      <w:r>
+        <w:t>and financial issues</w:t>
+      </w:r>
+      <w:r>
+        <w:t>.</w:t>
+      </w:r>
+    </w:p>
+    <w:p>
+      <w:pPr>
+        <w:keepNext/>
+      </w:pPr>
+      <w:r>
+        <w:rPr>
+          <w:noProof/>
+        </w:rPr>
+        <w:drawing>
+          <wp:inline distT="0" distB="0" distL="0" distR="0" wp14:anchorId="020F2BAB" wp14:editId="6D583538">
+            <wp:extent cx="6568440" cy="1097280"/>
+            <wp:effectExtent l="0" t="0" r="3810" b="7620"/>
+            <wp:docPr id="10" name="Picture 9" descr="A close up of a letter&#10;&#10;AI-generated content may be incorrect.">
+              <a:extLst xmlns:a="http://schemas.openxmlformats.org/drawingml/2006/main">
+                <a:ext uri="{FF2B5EF4-FFF2-40B4-BE49-F238E27FC236}">
+                  <a16:creationId xmlns:a16="http://schemas.microsoft.com/office/drawing/2014/main" id="{EA202D5D-629B-86EE-E407-D632D56C4FE7}"/>
+                </a:ext>
+              </a:extLst>
+            </wp:docPr>
+            <wp:cNvGraphicFramePr>
+              <a:graphicFrameLocks xmlns:a="http://schemas.openxmlformats.org/drawingml/2006/main" noChangeAspect="1"/>
+            </wp:cNvGraphicFramePr>
+            <a:graphic xmlns:a="http://schemas.openxmlformats.org/drawingml/2006/main">
+              <a:graphicData uri="http://schemas.openxmlformats.org/drawingml/2006/picture">
+                <pic:pic xmlns:pic="http://schemas.openxmlformats.org/drawingml/2006/picture">
+                  <pic:nvPicPr>
+                    <pic:cNvPr id="10" name="Picture 9" descr="A close up of a letter&#10;&#10;AI-generated content may be incorrect.">
+                      <a:extLst>
+                        <a:ext uri="{FF2B5EF4-FFF2-40B4-BE49-F238E27FC236}">
+                          <a16:creationId xmlns:a16="http://schemas.microsoft.com/office/drawing/2014/main" id="{EA202D5D-629B-86EE-E407-D632D56C4FE7}"/>
+                        </a:ext>
+                      </a:extLst>
+                    </pic:cNvPr>
+                    <pic:cNvPicPr>
+                      <a:picLocks noChangeAspect="1"/>
+                    </pic:cNvPicPr>
+                  </pic:nvPicPr>
+                  <pic:blipFill>
+                    <a:blip r:embed="rId6"/>
+                    <a:stretch>
+                      <a:fillRect/>
+                    </a:stretch>
+                  </pic:blipFill>
+                  <pic:spPr>
+                    <a:xfrm>
+                      <a:off x="0" y="0"/>
+                      <a:ext cx="6580419" cy="1099281"/>
+                    </a:xfrm>
+                    <a:prstGeom prst="rect">
+                      <a:avLst/>
+                    </a:prstGeom>
+                  </pic:spPr>
+                </pic:pic>
+              </a:graphicData>
+            </a:graphic>
+          </wp:inline>
+        </w:drawing>
+      </w:r>
+    </w:p>
+    <w:p>
+      <w:pPr>
+        <w:pStyle w:val="Caption"/>
+      </w:pPr>
+      <w:r>
+        <w:t xml:space="preserve">Figure </w:t>
+      </w:r>
+      <w:fldSimple w:instr=" SEQ Figure \* ARABIC ">
+        <w:r>
+          <w:rPr>
+            <w:noProof/>
+          </w:rPr>
+          <w:t>1</w:t>
+        </w:r>
+      </w:fldSimple>
+    </w:p>
+    <w:p>
+      <w:r>
+        <w:lastRenderedPageBreak/>
+        <w:t>After generating toxicity scores with ToxicBert</w:t>
+      </w:r>
+      <w:r>
+        <w:t xml:space="preserve">, it </w:t>
+      </w:r>
+      <w:proofErr w:type="gramStart"/>
+      <w:r>
+        <w:t>was discovered</w:t>
+      </w:r>
+      <w:proofErr w:type="gramEnd"/>
+      <w:r>
+        <w:t xml:space="preserve"> that posts</w:t>
+      </w:r>
+      <w:r>
+        <w:t xml:space="preserve"> that contained more explicit or aggressive language scored higher</w:t>
+      </w:r>
+      <w:r>
+        <w:t>.</w:t>
+      </w:r>
+      <w:r>
+        <w:t xml:space="preserve"> However, </w:t>
+      </w:r>
+      <w:r>
+        <w:t xml:space="preserve">the higher toxicity scores did not align with the higher </w:t>
+      </w:r>
+      <w:r>
+        <w:t>post score</w:t>
+      </w:r>
+      <w:r>
+        <w:t xml:space="preserve">s </w:t>
+      </w:r>
+      <w:r>
+        <w:t>that</w:t>
+      </w:r>
+      <w:r>
+        <w:t xml:space="preserve"> </w:t>
+      </w:r>
+      <w:r>
+        <w:t>the Reddit contributors provided</w:t>
+      </w:r>
+      <w:r>
+        <w:t>.</w:t>
+      </w:r>
+      <w:r>
+        <w:t xml:space="preserve"> Consequently, although there was higher engagement</w:t>
+      </w:r>
+      <w:r>
+        <w:t>, identified through their Reddit post scores,</w:t>
+      </w:r>
+      <w:r>
+        <w:t xml:space="preserve"> on </w:t>
+      </w:r>
+      <w:r>
+        <w:t>discussion threads</w:t>
+      </w:r>
+      <w:r>
+        <w:t xml:space="preserve"> this did not equate to a higher toxicity score.</w:t>
+      </w:r>
+      <w:r>
+        <w:t xml:space="preserve"> </w:t>
+      </w:r>
+    </w:p>
+    <w:p>
+      <w:pPr>
+        <w:pStyle w:val="Heading5"/>
+      </w:pPr>
+      <w:r>
+        <w:t>Takeaway from the experience</w:t>
+      </w:r>
+    </w:p>
+    <w:p>
+      <w:r>
+        <w:t xml:space="preserve">This project </w:t>
+      </w:r>
+      <w:proofErr w:type="gramStart"/>
+      <w:r>
+        <w:t>tested</w:t>
+      </w:r>
+      <w:proofErr w:type="gramEnd"/>
+      <w:r>
+        <w:t xml:space="preserve"> my ability to think outside the box while</w:t>
+      </w:r>
+      <w:r>
+        <w:t xml:space="preserve"> managing </w:t>
+      </w:r>
+      <w:r>
+        <w:t>the data used for the project</w:t>
+      </w:r>
+      <w:r>
+        <w:t xml:space="preserve">. </w:t>
+      </w:r>
+      <w:r>
+        <w:t xml:space="preserve">I had to overcome issues with </w:t>
+      </w:r>
+      <w:r>
+        <w:t xml:space="preserve">large volumes of data, manage </w:t>
+      </w:r>
+      <w:r>
+        <w:t xml:space="preserve">the </w:t>
+      </w:r>
+      <w:r>
+        <w:t>memory constraints of the chosen technology</w:t>
+      </w:r>
+      <w:r>
+        <w:t xml:space="preserve"> – in this case</w:t>
+      </w:r>
+      <w:r>
+        <w:t>,</w:t>
+      </w:r>
+      <w:r>
+        <w:t xml:space="preserve"> Google Colab</w:t>
+      </w:r>
+      <w:r>
+        <w:t xml:space="preserve"> and PySpark</w:t>
+      </w:r>
+      <w:r>
+        <w:t>,</w:t>
+      </w:r>
+      <w:r>
+        <w:t xml:space="preserve"> </w:t>
+      </w:r>
+      <w:r>
+        <w:t xml:space="preserve">and </w:t>
+      </w:r>
+      <w:r>
+        <w:t>combine</w:t>
+      </w:r>
+      <w:r>
+        <w:t xml:space="preserve"> the functionality of different libraries to </w:t>
+      </w:r>
+      <w:r>
+        <w:t>surpass</w:t>
+      </w:r>
+      <w:r>
+        <w:t xml:space="preserve"> the limitations of using any one library</w:t>
+      </w:r>
+      <w:r>
+        <w:t>.</w:t>
+      </w:r>
+    </w:p>
+    <w:p/>
+    <w:p>
+      <w:pPr>
+        <w:pStyle w:val="Heading4"/>
+      </w:pPr>
+      <w:r>
+        <w:t>IST707</w:t>
+      </w:r>
+    </w:p>
+    <w:p>
+      <w:pPr>
+        <w:pStyle w:val="Heading5"/>
+      </w:pPr>
+      <w:r>
+        <w:t>Background and Technology Used</w:t>
+      </w:r>
+    </w:p>
+    <w:p>
+      <w:r>
+        <w:t xml:space="preserve">In </w:t>
+      </w:r>
+      <w:r>
+        <w:t>IST718</w:t>
+      </w:r>
+      <w:r>
+        <w:t>, the data originated from one source</w:t>
+      </w:r>
+      <w:r>
+        <w:t xml:space="preserve"> </w:t>
+      </w:r>
+      <w:r>
+        <w:t xml:space="preserve">and underwent </w:t>
+      </w:r>
+      <w:proofErr w:type="gramStart"/>
+      <w:r>
+        <w:t>some</w:t>
+      </w:r>
+      <w:proofErr w:type="gramEnd"/>
+      <w:r>
+        <w:t xml:space="preserve"> feature engineering to extract insights</w:t>
+      </w:r>
+      <w:r>
+        <w:t xml:space="preserve">. </w:t>
+      </w:r>
+      <w:r>
+        <w:t>T</w:t>
+      </w:r>
+      <w:r>
+        <w:t xml:space="preserve">he processing </w:t>
+      </w:r>
+      <w:proofErr w:type="gramStart"/>
+      <w:r>
+        <w:t>was done</w:t>
+      </w:r>
+      <w:proofErr w:type="gramEnd"/>
+      <w:r>
+        <w:t xml:space="preserve"> on one dataset. On the other hand,</w:t>
+      </w:r>
+      <w:r>
+        <w:t xml:space="preserve"> the goals of </w:t>
+      </w:r>
+      <w:r>
+        <w:t xml:space="preserve">IST707 </w:t>
+      </w:r>
+      <w:r>
+        <w:t xml:space="preserve">required the data </w:t>
+      </w:r>
+      <w:proofErr w:type="gramStart"/>
+      <w:r>
+        <w:t>be gathered</w:t>
+      </w:r>
+      <w:proofErr w:type="gramEnd"/>
+      <w:r>
+        <w:t xml:space="preserve"> from multiple dat</w:t>
+      </w:r>
+      <w:r>
+        <w:t>a sources</w:t>
+      </w:r>
+      <w:r>
+        <w:t xml:space="preserve"> and amalgamated into a singular dataset for </w:t>
+      </w:r>
+      <w:r>
+        <w:t>training and testing.</w:t>
+      </w:r>
+      <w:r>
+        <w:t xml:space="preserve"> </w:t>
+      </w:r>
+    </w:p>
+    <w:p>
+      <w:r>
+        <w:t xml:space="preserve">The goal of IST707 </w:t>
+      </w:r>
+      <w:r>
+        <w:t xml:space="preserve">was to develop a neural network for predicting the </w:t>
+      </w:r>
+      <w:r>
+        <w:t>winner</w:t>
+      </w:r>
+      <w:r>
+        <w:t xml:space="preserve"> of an NBA match and </w:t>
+      </w:r>
+      <w:r>
+        <w:t>the resulting spread, the difference between the winner and loser of said match.</w:t>
+      </w:r>
+      <w:r>
+        <w:t xml:space="preserve"> To accomplish this, </w:t>
+      </w:r>
+      <w:r>
+        <w:t>data about team stat</w:t>
+      </w:r>
+      <w:r>
+        <w:t>istics</w:t>
+      </w:r>
+      <w:r>
+        <w:t>,</w:t>
+      </w:r>
+      <w:r>
+        <w:t xml:space="preserve"> and individual player statistics had to </w:t>
+      </w:r>
+      <w:proofErr w:type="gramStart"/>
+      <w:r>
+        <w:t>be collected</w:t>
+      </w:r>
+      <w:proofErr w:type="gramEnd"/>
+      <w:r>
+        <w:t xml:space="preserve"> and combined</w:t>
+      </w:r>
+      <w:r>
+        <w:t xml:space="preserve"> to generate a dataset that could be utilized for training and testing.</w:t>
+      </w:r>
+    </w:p>
+    <w:p>
+      <w:r>
+        <w:t xml:space="preserve">Data </w:t>
+      </w:r>
+      <w:proofErr w:type="gramStart"/>
+      <w:r>
+        <w:t>was sourced</w:t>
+      </w:r>
+      <w:proofErr w:type="gramEnd"/>
+      <w:r>
+        <w:t xml:space="preserve"> </w:t>
+      </w:r>
+      <w:r>
+        <w:t xml:space="preserve">from </w:t>
+      </w:r>
+      <w:r>
+        <w:t>b</w:t>
+      </w:r>
+      <w:r>
+        <w:t xml:space="preserve">asketball-reference.com and </w:t>
+      </w:r>
+      <w:r>
+        <w:t>nba.com/stats</w:t>
+      </w:r>
+      <w:r>
+        <w:t xml:space="preserve"> and combined to produce the necessary </w:t>
+      </w:r>
+      <w:r>
+        <w:t>dataset for training a neural network.</w:t>
+      </w:r>
+    </w:p>
+    <w:p>
+      <w:pPr>
+        <w:pStyle w:val="Heading5"/>
+      </w:pPr>
+      <w:r>
+        <w:t>Unique</w:t>
+      </w:r>
+      <w:r>
+        <w:t xml:space="preserve"> approaches</w:t>
+      </w:r>
+    </w:p>
+    <w:p>
+      <w:r>
+        <w:t>This</w:t>
+      </w:r>
+      <w:r>
+        <w:t xml:space="preserve"> project made use of a neural network </w:t>
+      </w:r>
+      <w:r>
+        <w:t>which had its challenges</w:t>
+      </w:r>
+      <w:r>
+        <w:t xml:space="preserve"> - t</w:t>
+      </w:r>
+      <w:r>
+        <w:t xml:space="preserve">he primary being </w:t>
+      </w:r>
+      <w:r>
+        <w:t xml:space="preserve">there was </w:t>
+      </w:r>
+      <w:r>
+        <w:t xml:space="preserve">a </w:t>
+      </w:r>
+      <w:r>
+        <w:t xml:space="preserve">need for sufficiently </w:t>
+      </w:r>
+      <w:r>
+        <w:t>substantial amounts</w:t>
+      </w:r>
+      <w:r>
+        <w:t xml:space="preserve"> of data to train the model. </w:t>
+      </w:r>
+      <w:r>
+        <w:t xml:space="preserve">Further, </w:t>
+      </w:r>
+      <w:r>
+        <w:t>different model configurations could</w:t>
+      </w:r>
+      <w:r>
+        <w:t xml:space="preserve"> </w:t>
+      </w:r>
+      <w:proofErr w:type="gramStart"/>
+      <w:r>
+        <w:t>be pursued</w:t>
+      </w:r>
+      <w:proofErr w:type="gramEnd"/>
+      <w:r>
+        <w:t xml:space="preserve"> to optimize the model</w:t>
+      </w:r>
+      <w:r>
+        <w:t>’s</w:t>
+      </w:r>
+      <w:r>
+        <w:t xml:space="preserve"> performance.</w:t>
+      </w:r>
+    </w:p>
+    <w:p>
+      <w:r>
+        <w:t xml:space="preserve">Google Colab </w:t>
+      </w:r>
+      <w:proofErr w:type="gramStart"/>
+      <w:r>
+        <w:t>was chosen</w:t>
+      </w:r>
+      <w:proofErr w:type="gramEnd"/>
+      <w:r>
+        <w:t xml:space="preserve"> as the development platform because it</w:t>
+      </w:r>
+      <w:r>
+        <w:t xml:space="preserve"> provided a free selection of different </w:t>
+      </w:r>
+      <w:r>
+        <w:t>processors and</w:t>
+      </w:r>
+      <w:r>
+        <w:t xml:space="preserve"> </w:t>
+      </w:r>
+      <w:r>
+        <w:t>allowed</w:t>
+      </w:r>
+      <w:r>
+        <w:t xml:space="preserve"> long processing times and </w:t>
+      </w:r>
+      <w:r>
+        <w:t>collaborative work from other group members.</w:t>
+      </w:r>
+    </w:p>
+    <w:p>
+      <w:r>
+        <w:t xml:space="preserve">Through the process of developing the neural network, various </w:t>
+      </w:r>
+      <w:r>
+        <w:t>sub-experiments</w:t>
+      </w:r>
+      <w:r>
+        <w:t xml:space="preserve"> were performed </w:t>
+      </w:r>
+      <w:r>
+        <w:t xml:space="preserve">to </w:t>
+      </w:r>
+      <w:proofErr w:type="gramStart"/>
+      <w:r>
+        <w:t>test</w:t>
+      </w:r>
+      <w:proofErr w:type="gramEnd"/>
+      <w:r>
+        <w:t xml:space="preserve"> different hypotheses on how to improve model performance.</w:t>
+      </w:r>
+    </w:p>
+    <w:p>
+      <w:pPr>
+        <w:pStyle w:val="Heading5"/>
+      </w:pPr>
+      <w:r>
+        <w:t xml:space="preserve">Insights </w:t>
+      </w:r>
+      <w:r>
+        <w:t>gathered.</w:t>
+      </w:r>
+    </w:p>
+    <w:p>
+      <w:r>
+        <w:t xml:space="preserve">An exploratory data analysis of the data </w:t>
+      </w:r>
+      <w:proofErr w:type="gramStart"/>
+      <w:r>
+        <w:t>was performed</w:t>
+      </w:r>
+      <w:proofErr w:type="gramEnd"/>
+      <w:r>
+        <w:t xml:space="preserve"> </w:t>
+      </w:r>
+      <w:r>
+        <w:t>before</w:t>
+      </w:r>
+      <w:r>
+        <w:t xml:space="preserve"> beginning work on the neural network</w:t>
+      </w:r>
+      <w:r>
+        <w:t xml:space="preserve">. </w:t>
+      </w:r>
+      <w:proofErr w:type="gramStart"/>
+      <w:r>
+        <w:t>Several</w:t>
+      </w:r>
+      <w:proofErr w:type="gramEnd"/>
+      <w:r>
+        <w:t xml:space="preserve"> correlations between the combined fields of the dataset were discovered</w:t>
+      </w:r>
+      <w:r>
+        <w:t>. It was determined that these may reduce the accuracy of the results</w:t>
+      </w:r>
+      <w:r>
+        <w:t xml:space="preserve"> if the full dataset </w:t>
+      </w:r>
+      <w:proofErr w:type="gramStart"/>
+      <w:r>
+        <w:t>were included</w:t>
+      </w:r>
+      <w:proofErr w:type="gramEnd"/>
+      <w:r>
+        <w:t xml:space="preserve"> in the final model. This was </w:t>
+      </w:r>
+      <w:proofErr w:type="gramStart"/>
+      <w:r>
+        <w:t>tested</w:t>
+      </w:r>
+      <w:proofErr w:type="gramEnd"/>
+      <w:r>
+        <w:t xml:space="preserve"> as in the process of developing the model as one of the </w:t>
+      </w:r>
+      <w:r>
+        <w:lastRenderedPageBreak/>
+        <w:t xml:space="preserve">experiments and </w:t>
+      </w:r>
+      <w:r>
+        <w:t xml:space="preserve">it was determined that utilizing a reduced dataset </w:t>
+      </w:r>
+      <w:r>
+        <w:t>that</w:t>
+      </w:r>
+      <w:r>
+        <w:t xml:space="preserve"> eliminated correlated fields </w:t>
+      </w:r>
+      <w:r>
+        <w:t>produced a model with lower validation loss</w:t>
+      </w:r>
+      <w:r>
+        <w:t>.</w:t>
+      </w:r>
+    </w:p>
+    <w:p>
+      <w:pPr>
+        <w:keepNext/>
+      </w:pPr>
+      <w:r>
+        <w:drawing>
+          <wp:inline distT="0" distB="0" distL="0" distR="0" wp14:anchorId="0DA99830" wp14:editId="504411FD">
+            <wp:extent cx="5943600" cy="4268470"/>
+            <wp:effectExtent l="0" t="0" r="0" b="0"/>
+            <wp:docPr id="214917285" name="Picture 1" descr="A graph of a train loss curves&#10;&#10;AI-generated content may be incorrect."/>
+            <wp:cNvGraphicFramePr>
+              <a:graphicFrameLocks xmlns:a="http://schemas.openxmlformats.org/drawingml/2006/main" noChangeAspect="1"/>
+            </wp:cNvGraphicFramePr>
+            <a:graphic xmlns:a="http://schemas.openxmlformats.org/drawingml/2006/main">
+              <a:graphicData uri="http://schemas.openxmlformats.org/drawingml/2006/picture">
+                <pic:pic xmlns:pic="http://schemas.openxmlformats.org/drawingml/2006/picture">
+                  <pic:nvPicPr>
+                    <pic:cNvPr id="214917285" name="Picture 1" descr="A graph of a train loss curves&#10;&#10;AI-generated content may be incorrect."/>
+                    <pic:cNvPicPr/>
+                  </pic:nvPicPr>
+                  <pic:blipFill>
+                    <a:blip r:embed="rId7"/>
+                    <a:stretch>
+                      <a:fillRect/>
+                    </a:stretch>
+                  </pic:blipFill>
+                  <pic:spPr>
+                    <a:xfrm>
+                      <a:off x="0" y="0"/>
+                      <a:ext cx="5943600" cy="4268470"/>
+                    </a:xfrm>
+                    <a:prstGeom prst="rect">
+                      <a:avLst/>
+                    </a:prstGeom>
+                  </pic:spPr>
+                </pic:pic>
+              </a:graphicData>
+            </a:graphic>
+          </wp:inline>
+        </w:drawing>
+      </w:r>
+    </w:p>
+    <w:p>
+      <w:pPr>
+        <w:pStyle w:val="Caption"/>
+      </w:pPr>
+      <w:r>
+        <w:t xml:space="preserve">Figure </w:t>
+      </w:r>
+      <w:fldSimple w:instr=" SEQ Figure \* ARABIC ">
+        <w:r>
+          <w:rPr>
+            <w:noProof/>
+          </w:rPr>
+          <w:t>2</w:t>
+        </w:r>
+      </w:fldSimple>
+    </w:p>
+    <w:p/>
+    <w:p/>
+    <w:p>
+      <w:pPr>
+        <w:rPr>
+          <w:rFonts w:eastAsiaTheme="majorEastAsia" w:cstheme="majorBidi"/>
+          <w:color w:val="0F4761" w:themeColor="accent1" w:themeShade="BF"/>
+          <w:sz w:val="28"/>
+          <w:szCs w:val="28"/>
+        </w:rPr>
+      </w:pPr>
+      <w:bookmarkStart w:id="6" w:name="_Toc191199552"/>
+      <w:r>
         <w:br w:type="page"/>
       </w:r>
     </w:p>
     <w:p>
+      <w:pPr>
+        <w:pStyle w:val="Heading3"/>
+      </w:pPr>
       <w:r>
         <w:lastRenderedPageBreak/>
-        <w:t xml:space="preserve">Approach </w:t>
-      </w:r>
-      <w:r>
-        <w:t>used in the report</w:t>
-      </w:r>
-    </w:p>
-    <w:p>
-      <w:r>
-        <w:t>Closing thoughts</w:t>
-      </w:r>
+        <w:t>Create actionable insight across a range of contexts (e.g., societal, business, political), using data and the full data science life cycle.</w:t>
+      </w:r>
+      <w:bookmarkEnd w:id="6"/>
+    </w:p>
+    <w:p/>
+    <w:p/>
+    <w:p>
+      <w:pPr>
+        <w:pStyle w:val="Heading3"/>
+      </w:pPr>
+      <w:bookmarkStart w:id="7" w:name="_Toc191199553"/>
+      <w:r>
+        <w:t>Apply visualization and predictive models to help generate actionable insight.</w:t>
+      </w:r>
+      <w:bookmarkEnd w:id="7"/>
+    </w:p>
+    <w:p/>
+    <w:p/>
+    <w:p>
+      <w:pPr>
+        <w:pStyle w:val="Heading3"/>
+      </w:pPr>
+      <w:bookmarkStart w:id="8" w:name="_Toc191199554"/>
+      <w:r>
+        <w:t>Use programming languages such as R and Python to support the generation of actionable insight.</w:t>
+      </w:r>
+      <w:bookmarkEnd w:id="8"/>
+    </w:p>
+    <w:p/>
+    <w:p/>
+    <w:p>
+      <w:pPr>
+        <w:pStyle w:val="Heading3"/>
+      </w:pPr>
+      <w:bookmarkStart w:id="9" w:name="_Toc191199555"/>
+      <w:r>
+        <w:t>Communicate insights gained via visualization and analytics to a broad range of audiences (including project sponsors and technical team leads</w:t>
+      </w:r>
+      <w:r>
+        <w:t>.</w:t>
+      </w:r>
+      <w:bookmarkEnd w:id="9"/>
+    </w:p>
+    <w:p/>
+    <w:p/>
+    <w:p>
+      <w:pPr>
+        <w:pStyle w:val="Heading3"/>
+      </w:pPr>
+      <w:bookmarkStart w:id="10" w:name="_Toc191199556"/>
+      <w:r>
+        <w:t>Apply ethics in the development, use, and evaluation of data and predictive models (e.g., fairness, bias, transparency, privacy)</w:t>
+      </w:r>
+      <w:bookmarkEnd w:id="10"/>
     </w:p>
     <w:p/>
     <w:sectPr>
@@ -1605,7 +3873,6 @@
     <w:next w:val="Normal"/>
     <w:link w:val="Heading3Char"/>
     <w:uiPriority w:val="9"/>
-    <w:semiHidden/>
     <w:unhideWhenUsed/>
     <w:qFormat/>
     <w:rsid w:val="00747894"/>
@@ -1628,7 +3895,6 @@
     <w:next w:val="Normal"/>
     <w:link w:val="Heading4Char"/>
     <w:uiPriority w:val="9"/>
-    <w:semiHidden/>
     <w:unhideWhenUsed/>
     <w:qFormat/>
     <w:rsid w:val="00747894"/>
@@ -1651,7 +3917,6 @@
     <w:next w:val="Normal"/>
     <w:link w:val="Heading5Char"/>
     <w:uiPriority w:val="9"/>
-    <w:semiHidden/>
     <w:unhideWhenUsed/>
     <w:qFormat/>
     <w:rsid w:val="00747894"/>
@@ -1757,6 +4022,7 @@
   <w:style w:type="character" w:default="1" w:styleId="DefaultParagraphFont">
     <w:name w:val="Default Paragraph Font"/>
     <w:uiPriority w:val="1"/>
+    <w:semiHidden/>
     <w:unhideWhenUsed/>
   </w:style>
   <w:style w:type="table" w:default="1" w:styleId="TableNormal">
@@ -1811,7 +4077,6 @@
     <w:basedOn w:val="DefaultParagraphFont"/>
     <w:link w:val="Heading3"/>
     <w:uiPriority w:val="9"/>
-    <w:semiHidden/>
     <w:rsid w:val="00747894"/>
     <w:rPr>
       <w:rFonts w:eastAsiaTheme="majorEastAsia" w:cstheme="majorBidi"/>
@@ -1825,7 +4090,6 @@
     <w:basedOn w:val="DefaultParagraphFont"/>
     <w:link w:val="Heading4"/>
     <w:uiPriority w:val="9"/>
-    <w:semiHidden/>
     <w:rsid w:val="00747894"/>
     <w:rPr>
       <w:rFonts w:eastAsiaTheme="majorEastAsia" w:cstheme="majorBidi"/>
@@ -1839,7 +4103,6 @@
     <w:basedOn w:val="DefaultParagraphFont"/>
     <w:link w:val="Heading5"/>
     <w:uiPriority w:val="9"/>
-    <w:semiHidden/>
     <w:rsid w:val="00747894"/>
     <w:rPr>
       <w:rFonts w:eastAsiaTheme="majorEastAsia" w:cstheme="majorBidi"/>
@@ -2067,6 +4330,91 @@
       <w:smallCaps/>
       <w:color w:val="0F4761" w:themeColor="accent1" w:themeShade="BF"/>
       <w:spacing w:val="5"/>
+    </w:rPr>
+  </w:style>
+  <w:style w:type="paragraph" w:styleId="TOCHeading">
+    <w:name w:val="TOC Heading"/>
+    <w:basedOn w:val="Heading1"/>
+    <w:next w:val="Normal"/>
+    <w:uiPriority w:val="39"/>
+    <w:unhideWhenUsed/>
+    <w:qFormat/>
+    <w:rsid w:val="004D00F2"/>
+    <w:pPr>
+      <w:spacing w:before="240" w:after="0"/>
+      <w:outlineLvl w:val="9"/>
+    </w:pPr>
+    <w:rPr>
+      <w:sz w:val="32"/>
+      <w:szCs w:val="32"/>
+    </w:rPr>
+  </w:style>
+  <w:style w:type="paragraph" w:styleId="TOC1">
+    <w:name w:val="toc 1"/>
+    <w:basedOn w:val="Normal"/>
+    <w:next w:val="Normal"/>
+    <w:autoRedefine/>
+    <w:uiPriority w:val="39"/>
+    <w:unhideWhenUsed/>
+    <w:rsid w:val="004D00F2"/>
+    <w:pPr>
+      <w:spacing w:after="100"/>
+    </w:pPr>
+  </w:style>
+  <w:style w:type="paragraph" w:styleId="TOC2">
+    <w:name w:val="toc 2"/>
+    <w:basedOn w:val="Normal"/>
+    <w:next w:val="Normal"/>
+    <w:autoRedefine/>
+    <w:uiPriority w:val="39"/>
+    <w:unhideWhenUsed/>
+    <w:rsid w:val="004D00F2"/>
+    <w:pPr>
+      <w:spacing w:after="100"/>
+      <w:ind w:left="220"/>
+    </w:pPr>
+  </w:style>
+  <w:style w:type="paragraph" w:styleId="TOC3">
+    <w:name w:val="toc 3"/>
+    <w:basedOn w:val="Normal"/>
+    <w:next w:val="Normal"/>
+    <w:autoRedefine/>
+    <w:uiPriority w:val="39"/>
+    <w:unhideWhenUsed/>
+    <w:rsid w:val="004D00F2"/>
+    <w:pPr>
+      <w:spacing w:after="100"/>
+      <w:ind w:left="440"/>
+    </w:pPr>
+  </w:style>
+  <w:style w:type="character" w:styleId="Hyperlink">
+    <w:name w:val="Hyperlink"/>
+    <w:basedOn w:val="DefaultParagraphFont"/>
+    <w:uiPriority w:val="99"/>
+    <w:unhideWhenUsed/>
+    <w:rsid w:val="004D00F2"/>
+    <w:rPr>
+      <w:color w:val="467886" w:themeColor="hyperlink"/>
+      <w:u w:val="single"/>
+    </w:rPr>
+  </w:style>
+  <w:style w:type="paragraph" w:styleId="Caption">
+    <w:name w:val="caption"/>
+    <w:basedOn w:val="Normal"/>
+    <w:next w:val="Normal"/>
+    <w:uiPriority w:val="35"/>
+    <w:unhideWhenUsed/>
+    <w:qFormat/>
+    <w:rsid w:val="003C7408"/>
+    <w:pPr>
+      <w:spacing w:after="200" w:line="240" w:lineRule="auto"/>
+    </w:pPr>
+    <w:rPr>
+      <w:i/>
+      <w:iCs/>
+      <w:color w:val="0E2841" w:themeColor="text2"/>
+      <w:sz w:val="18"/>
+      <w:szCs w:val="18"/>
     </w:rPr>
   </w:style>
 </w:styles>
@@ -2365,4 +4713,16 @@
     </a:ext>
   </a:extLst>
 </a:theme>
+</file>
+
+<file path=customXml/item1.xml><?xml version="1.0" encoding="utf-8"?>
+<b:Sources xmlns:b="http://schemas.openxmlformats.org/officeDocument/2006/bibliography" xmlns="http://schemas.openxmlformats.org/officeDocument/2006/bibliography" SelectedStyle="\IEEE2006OfficeOnline.xsl" StyleName="IEEE" Version="2006"/>
+</file>
+
+<file path=customXml/itemProps1.xml><?xml version="1.0" encoding="utf-8"?>
+<ds:datastoreItem xmlns:ds="http://schemas.openxmlformats.org/officeDocument/2006/customXml" ds:itemID="{335CBE2E-5672-40E8-934B-8A8C3E4E6AF4}">
+  <ds:schemaRefs>
+    <ds:schemaRef ds:uri="http://schemas.openxmlformats.org/officeDocument/2006/bibliography"/>
+  </ds:schemaRefs>
+</ds:datastoreItem>
 </file>
</xml_diff>

<commit_message>
Added updates to the ADS portfolio reflection doc
</commit_message>
<xml_diff>
--- a/ADS_Portfolio_Reflection.docx
+++ b/ADS_Portfolio_Reflection.docx
@@ -531,55 +531,15 @@
                 <w:rStyle w:val="Hyperlink"/>
                 <w:noProof/>
               </w:rPr>
-              <w:t>Create actionable insight across a range of contexts (e.g., societal, business, political), using data and the full data science life cycle.</w:t>
+              <w:t>Create actionable insight across a range of contexts (e.g., societal, business, political) using data and the full data science life cycle.</w:t>
             </w:r>
             <w:r>
               <w:rPr>
+                <w:rStyle w:val="Hyperlink"/>
                 <w:noProof/>
-                <w:webHidden/>
               </w:rPr>
               <w:tab/>
-            </w:r>
-            <w:r>
-              <w:rPr>
-                <w:noProof/>
-                <w:webHidden/>
-              </w:rPr>
-              <w:fldChar w:fldCharType="begin"/>
-            </w:r>
-            <w:r>
-              <w:rPr>
-                <w:noProof/>
-                <w:webHidden/>
-              </w:rPr>
-              <w:instrText xml:space="preserve"> PAGEREF _Toc193651994 \h </w:instrText>
-            </w:r>
-            <w:r>
-              <w:rPr>
-                <w:noProof/>
-                <w:webHidden/>
-              </w:rPr>
-            </w:r>
-            <w:r>
-              <w:rPr>
-                <w:noProof/>
-                <w:webHidden/>
-              </w:rPr>
-              <w:fldChar w:fldCharType="separate"/>
-            </w:r>
-            <w:r>
-              <w:rPr>
-                <w:noProof/>
-                <w:webHidden/>
-              </w:rPr>
               <w:t>5</w:t>
-            </w:r>
-            <w:r>
-              <w:rPr>
-                <w:noProof/>
-                <w:webHidden/>
-              </w:rPr>
-              <w:fldChar w:fldCharType="end"/>
             </w:r>
           </w:hyperlink>
         </w:p>
@@ -1118,7 +1078,7 @@
         <w:t>e.g.,</w:t>
       </w:r>
       <w:r>
-        <w:t xml:space="preserve"> societal, business, political), using data and the full data science life </w:t>
+        <w:t xml:space="preserve"> societal, business, political) using data and the full data science life </w:t>
       </w:r>
       <w:r>
         <w:t>cycle.</w:t>
@@ -1269,7 +1229,13 @@
         <w:t xml:space="preserve"> is important to provide some background </w:t>
       </w:r>
       <w:r>
-        <w:t>about the projects which I will be reviewing in respect of these learning goals.</w:t>
+        <w:t xml:space="preserve">about the projects </w:t>
+      </w:r>
+      <w:r>
+        <w:t>that</w:t>
+      </w:r>
+      <w:r>
+        <w:t xml:space="preserve"> I will be reviewing in respect of these learning goals.</w:t>
       </w:r>
       <w:r>
         <w:t xml:space="preserve"> </w:t>
@@ -1367,7 +1333,13 @@
         </w:numPr>
       </w:pPr>
       <w:r>
-        <w:t>Apply ethics in the development, use and evaluation of data and predictive models.</w:t>
+        <w:t>Apply ethics in the development, use</w:t>
+      </w:r>
+      <w:r>
+        <w:t>,</w:t>
+      </w:r>
+      <w:r>
+        <w:t xml:space="preserve"> and evaluation of data and predictive models.</w:t>
       </w:r>
     </w:p>
     <w:p>
@@ -1490,7 +1462,19 @@
         </w:numPr>
       </w:pPr>
       <w:r>
-        <w:t xml:space="preserve">Collect Store and access data by identifying and leveraging applicable </w:t>
+        <w:t>Collect</w:t>
+      </w:r>
+      <w:r>
+        <w:t>,</w:t>
+      </w:r>
+      <w:r>
+        <w:t xml:space="preserve"> Store</w:t>
+      </w:r>
+      <w:r>
+        <w:t>,</w:t>
+      </w:r>
+      <w:r>
+        <w:t xml:space="preserve"> and access data by identifying and leveraging applicable </w:t>
       </w:r>
       <w:r>
         <w:t>technologies.</w:t>
@@ -1596,7 +1580,19 @@
         </w:numPr>
       </w:pPr>
       <w:r>
-        <w:t>Collect Store and access data</w:t>
+        <w:t>Collect</w:t>
+      </w:r>
+      <w:r>
+        <w:t>,</w:t>
+      </w:r>
+      <w:r>
+        <w:t xml:space="preserve"> Store</w:t>
+      </w:r>
+      <w:r>
+        <w:t>,</w:t>
+      </w:r>
+      <w:r>
+        <w:t xml:space="preserve"> and access data</w:t>
       </w:r>
       <w:r>
         <w:t xml:space="preserve"> by identifying and leveraging applicable </w:t>
@@ -1689,7 +1685,7 @@
         <w:t xml:space="preserve">brief overview of the </w:t>
       </w:r>
       <w:r>
-        <w:t>project,</w:t>
+        <w:t>project</w:t>
       </w:r>
       <w:r>
         <w:t xml:space="preserve"> and </w:t>
@@ -1856,7 +1852,13 @@
         <w:t xml:space="preserve">engineering to enrich the dataset with new </w:t>
       </w:r>
       <w:r>
-        <w:t xml:space="preserve">predictors </w:t>
+        <w:t>predictors</w:t>
+      </w:r>
+      <w:r>
+        <w:t>,</w:t>
+      </w:r>
+      <w:r>
+        <w:t xml:space="preserve"> </w:t>
       </w:r>
       <w:r>
         <w:t xml:space="preserve">such as </w:t>
@@ -1865,6 +1867,9 @@
         <w:t>topics</w:t>
       </w:r>
       <w:r>
+        <w:t>,</w:t>
+      </w:r>
+      <w:r>
         <w:t xml:space="preserve"> </w:t>
       </w:r>
       <w:r>
@@ -1901,10 +1906,13 @@
         <w:t xml:space="preserve">toxicity score </w:t>
       </w:r>
       <w:r>
-        <w:t xml:space="preserve">which </w:t>
-      </w:r>
-      <w:r>
-        <w:t>calculated</w:t>
+        <w:t>that</w:t>
+      </w:r>
+      <w:r>
+        <w:t xml:space="preserve"> </w:t>
+      </w:r>
+      <w:r>
+        <w:t>represents</w:t>
       </w:r>
       <w:r>
         <w:t xml:space="preserve"> the probability of toxicity </w:t>
@@ -2148,7 +2156,19 @@
         <w:t xml:space="preserve">to </w:t>
       </w:r>
       <w:r>
-        <w:t>use Apache Spark and by extension Py</w:t>
+        <w:t>use Apache Spark and</w:t>
+      </w:r>
+      <w:r>
+        <w:t>,</w:t>
+      </w:r>
+      <w:r>
+        <w:t xml:space="preserve"> by extension</w:t>
+      </w:r>
+      <w:r>
+        <w:t>,</w:t>
+      </w:r>
+      <w:r>
+        <w:t xml:space="preserve"> Py</w:t>
       </w:r>
       <w:r>
         <w:t>S</w:t>
@@ -2223,15 +2243,21 @@
         <w:t xml:space="preserve">chosen to </w:t>
       </w:r>
       <w:r>
-        <w:t>speed up</w:t>
-      </w:r>
-      <w:r>
-        <w:t xml:space="preserve"> transforming the dataset.</w:t>
-      </w:r>
-    </w:p>
-    <w:p>
-      <w:r>
-        <w:t xml:space="preserve">With the use of PySpark, Python became the language of choice for development and all other libraries used in the project were selected based on this requirement. The data </w:t>
+        <w:t>accelerate the transformation of</w:t>
+      </w:r>
+      <w:r>
+        <w:t xml:space="preserve"> the dataset.</w:t>
+      </w:r>
+    </w:p>
+    <w:p>
+      <w:r>
+        <w:t>With the use of PySpark, Python became the language of choice for development</w:t>
+      </w:r>
+      <w:r>
+        <w:t>,</w:t>
+      </w:r>
+      <w:r>
+        <w:t xml:space="preserve"> and all other libraries used in the project were selected based on this requirement. The data </w:t>
       </w:r>
       <w:r>
         <w:t xml:space="preserve">consisted primarily </w:t>
@@ -2268,7 +2294,13 @@
         <w:t xml:space="preserve">es of these libraries </w:t>
       </w:r>
       <w:r>
-        <w:t xml:space="preserve">were applied by leveraging user-defined functions within PySpark </w:t>
+        <w:t>were applied by leveraging user-defined functions within PySpark</w:t>
+      </w:r>
+      <w:r>
+        <w:t>,</w:t>
+      </w:r>
+      <w:r>
+        <w:t xml:space="preserve"> </w:t>
       </w:r>
       <w:r>
         <w:t>allowing the data transformations</w:t>
@@ -2323,7 +2355,13 @@
         <w:t>first</w:t>
       </w:r>
       <w:r>
-        <w:t xml:space="preserve"> was memory management. Even within Google Colab, there was a need for managing resources. The dataset was large and the same </w:t>
+        <w:t xml:space="preserve"> was memory management. Even within Google Colab, there was a need for managing resources. The dataset was large</w:t>
+      </w:r>
+      <w:r>
+        <w:t>,</w:t>
+      </w:r>
+      <w:r>
+        <w:t xml:space="preserve"> and the same </w:t>
       </w:r>
       <w:r>
         <w:t>can be said of</w:t>
@@ -2332,10 +2370,7 @@
         <w:t xml:space="preserve"> the resulting </w:t>
       </w:r>
       <w:r>
-        <w:t>data s</w:t>
-      </w:r>
-      <w:r>
-        <w:t>et</w:t>
+        <w:t>dataset</w:t>
       </w:r>
       <w:r>
         <w:t xml:space="preserve">. Of the 1.8 million observations in the dataset, the data </w:t>
@@ -2352,7 +2387,25 @@
     </w:p>
     <w:p>
       <w:r>
-        <w:t xml:space="preserve">Moreover, with various transformations applied to the dataset, it became necessary to delete intermediate data structures that still contained data otherwise the Google Colab environment would frequently run out of memory. </w:t>
+        <w:t>Moreover, with various transformations applied to the dataset, it became necessary to delete intermediate data structures that still contained data</w:t>
+      </w:r>
+      <w:r>
+        <w:t>;</w:t>
+      </w:r>
+      <w:r>
+        <w:t xml:space="preserve"> </w:t>
+      </w:r>
+      <w:r>
+        <w:t>O</w:t>
+      </w:r>
+      <w:r>
+        <w:t>therwise</w:t>
+      </w:r>
+      <w:r>
+        <w:t>,</w:t>
+      </w:r>
+      <w:r>
+        <w:t xml:space="preserve"> the Google Colab environment would frequently run out of memory. </w:t>
       </w:r>
       <w:r>
         <w:t xml:space="preserve">Many data structures in PySpark are immutable. Therefore, </w:t>
@@ -3045,7 +3098,7 @@
         <w:t xml:space="preserve"> and PySpark</w:t>
       </w:r>
       <w:r>
-        <w:t>,</w:t>
+        <w:t>-</w:t>
       </w:r>
       <w:r>
         <w:t xml:space="preserve"> </w:t>
@@ -3323,13 +3376,7 @@
         </w:sdtContent>
       </w:sdt>
       <w:r>
-        <w:t xml:space="preserve"> </w:t>
-      </w:r>
-      <w:r>
-        <w:t xml:space="preserve">, </w:t>
-      </w:r>
-      <w:r>
-        <w:t xml:space="preserve">and </w:t>
+        <w:t xml:space="preserve"> and </w:t>
       </w:r>
       <w:r>
         <w:t>merged</w:t>
@@ -4121,7 +4168,7 @@
       </w:pPr>
       <w:bookmarkStart w:id="6" w:name="_Toc193651994"/>
       <w:r>
-        <w:t>Create actionable insight across a range of contexts (e.g., societal, business, political), using data and the full data science life cycle.</w:t>
+        <w:t>Create actionable insight across a range of contexts (e.g., societal, business, political) using data and the full data science life cycle.</w:t>
       </w:r>
       <w:bookmarkEnd w:id="6"/>
     </w:p>
@@ -4752,6 +4799,9 @@
         <w:t>intuitively and clearly</w:t>
       </w:r>
       <w:r>
+        <w:t>,</w:t>
+      </w:r>
+      <w:r>
         <w:t xml:space="preserve"> where the </w:t>
       </w:r>
       <w:r>
@@ -4761,7 +4811,7 @@
         <w:t xml:space="preserve"> T</w:t>
       </w:r>
       <w:r>
-        <w:t xml:space="preserve">he word cloud generated from the Reddit corpus used for this project is depicted below, in </w:t>
+        <w:t xml:space="preserve">he word cloud generated from the Reddit corpus used for this project is depicted below in </w:t>
       </w:r>
       <w:r>
         <w:t>Figure</w:t>
@@ -4894,7 +4944,13 @@
     </w:p>
     <w:p>
       <w:r>
-        <w:t xml:space="preserve">Frequency distributions were also created </w:t>
+        <w:t>Frequency distributions were also created</w:t>
+      </w:r>
+      <w:r>
+        <w:t>,</w:t>
+      </w:r>
+      <w:r>
+        <w:t xml:space="preserve"> </w:t>
       </w:r>
       <w:r>
         <w:t xml:space="preserve">which </w:t>
@@ -5093,7 +5149,13 @@
         <w:t>nature of the mortgage loan dataset</w:t>
       </w:r>
       <w:r>
-        <w:t>. It helped identify the imbalances in the approval and denial rate and gender imbalances in the applicants.</w:t>
+        <w:t xml:space="preserve">. It helped identify the imbalances in the approval and denial </w:t>
+      </w:r>
+      <w:r>
+        <w:t>rates</w:t>
+      </w:r>
+      <w:r>
+        <w:t xml:space="preserve"> and gender imbalances in the applicants.</w:t>
       </w:r>
       <w:r>
         <w:t xml:space="preserve"> For example, </w:t>
@@ -5290,7 +5352,13 @@
         <w:t xml:space="preserve"> was determined that </w:t>
       </w:r>
       <w:r>
-        <w:t xml:space="preserve">despite the removal of protected characteristics there was not much change when predicting </w:t>
+        <w:t>despite the removal of protected characteristics</w:t>
+      </w:r>
+      <w:r>
+        <w:t>,</w:t>
+      </w:r>
+      <w:r>
+        <w:t xml:space="preserve"> there was not much change when predicting </w:t>
       </w:r>
       <w:r>
         <w:t>the number</w:t>
@@ -5377,6 +5445,9 @@
       </w:r>
       <w:r>
         <w:t>1</w:t>
+      </w:r>
+      <w:r>
+        <w:t>,</w:t>
       </w:r>
       <w:r>
         <w:t xml:space="preserve"> in which the different activation functions and their associated validation loss </w:t>
@@ -5529,7 +5600,13 @@
         <w:t>2</w:t>
       </w:r>
       <w:r>
-        <w:t xml:space="preserve"> below, two line charts are displayed </w:t>
+        <w:t xml:space="preserve"> below, two line charts are displayed</w:t>
+      </w:r>
+      <w:r>
+        <w:t>,</w:t>
+      </w:r>
+      <w:r>
+        <w:t xml:space="preserve"> </w:t>
       </w:r>
       <w:r>
         <w:t xml:space="preserve">depicting the loss and accuracy when </w:t>
@@ -5640,7 +5717,7 @@
         <w:t>results, confusion matrices</w:t>
       </w:r>
       <w:r>
-        <w:t xml:space="preserve">, </w:t>
+        <w:t xml:space="preserve"> </w:t>
       </w:r>
       <w:r>
         <w:t xml:space="preserve">and histograms </w:t>
@@ -6091,6 +6168,12 @@
         <w:rPr>
           <w:noProof/>
         </w:rPr>
+        <w:t>,</w:t>
+      </w:r>
+      <w:r>
+        <w:rPr>
+          <w:noProof/>
+        </w:rPr>
         <w:t xml:space="preserve"> and graphs were provided to simplify the results. </w:t>
       </w:r>
       <w:r>
@@ -6127,7 +6210,14 @@
         <w:rPr>
           <w:noProof/>
         </w:rPr>
-        <w:t>outcome of applying SHAP analysis to the</w:t>
+        <w:t xml:space="preserve">outcome of applying SHAP analysis </w:t>
+      </w:r>
+      <w:r>
+        <w:rPr>
+          <w:noProof/>
+        </w:rPr>
+        <w:lastRenderedPageBreak/>
+        <w:t>to the</w:t>
       </w:r>
       <w:r>
         <w:rPr>
@@ -6139,7 +6229,6 @@
         <w:rPr>
           <w:noProof/>
         </w:rPr>
-        <w:lastRenderedPageBreak/>
         <w:t>m</w:t>
       </w:r>
       <w:r>
@@ -6152,7 +6241,19 @@
         <w:rPr>
           <w:noProof/>
         </w:rPr>
-        <w:t xml:space="preserve"> The features of the dataset are displayed in descending order illustrating the </w:t>
+        <w:t xml:space="preserve"> The features of the dataset are displayed in descending order</w:t>
+      </w:r>
+      <w:r>
+        <w:rPr>
+          <w:noProof/>
+        </w:rPr>
+        <w:t>,</w:t>
+      </w:r>
+      <w:r>
+        <w:rPr>
+          <w:noProof/>
+        </w:rPr>
+        <w:t xml:space="preserve"> illustrating the </w:t>
       </w:r>
       <w:r>
         <w:rPr>
@@ -6248,12 +6349,6 @@
         <w:t xml:space="preserve">This finding was reiterated </w:t>
       </w:r>
       <w:r>
-        <w:t>at</w:t>
-      </w:r>
-      <w:r>
-        <w:t xml:space="preserve"> </w:t>
-      </w:r>
-      <w:r>
         <w:t xml:space="preserve">in the report for the project </w:t>
       </w:r>
       <w:r>
@@ -6263,7 +6358,7 @@
         <w:t xml:space="preserve">some of the </w:t>
       </w:r>
       <w:r>
-        <w:t>keyways</w:t>
+        <w:t>key ways</w:t>
       </w:r>
       <w:r>
         <w:t xml:space="preserve"> to improve more equitable access to mortgage loans</w:t>
@@ -6347,7 +6442,13 @@
         <w:t>was</w:t>
       </w:r>
       <w:r>
-        <w:t xml:space="preserve"> to verify hypothesis tests which were included as part of the project.</w:t>
+        <w:t xml:space="preserve"> to verify hypothesis tests</w:t>
+      </w:r>
+      <w:r>
+        <w:t>,</w:t>
+      </w:r>
+      <w:r>
+        <w:t xml:space="preserve"> which were included as part of the project.</w:t>
       </w:r>
       <w:r>
         <w:t xml:space="preserve"> These hypotheses</w:t>
@@ -6508,7 +6609,7 @@
         <w:t xml:space="preserve">more </w:t>
       </w:r>
       <w:r>
-        <w:t>conventional,</w:t>
+        <w:t>conventional</w:t>
       </w:r>
       <w:r>
         <w:t xml:space="preserve"> </w:t>
@@ -6598,7 +6699,13 @@
         <w:t xml:space="preserve"> could </w:t>
       </w:r>
       <w:r>
-        <w:t>potentially develop and suffer from gambling addiction. This was note</w:t>
+        <w:t xml:space="preserve">potentially develop and suffer from </w:t>
+      </w:r>
+      <w:r>
+        <w:t xml:space="preserve">a </w:t>
+      </w:r>
+      <w:r>
+        <w:t>gambling addiction. This was note</w:t>
       </w:r>
       <w:r>
         <w:t xml:space="preserve">d in the project </w:t>
@@ -6714,7 +6821,13 @@
         <w:t xml:space="preserve"> was not acco</w:t>
       </w:r>
       <w:r>
-        <w:t>unted for, non-binary.</w:t>
+        <w:t>unted for</w:t>
+      </w:r>
+      <w:r>
+        <w:t>:</w:t>
+      </w:r>
+      <w:r>
+        <w:t xml:space="preserve"> non-binary.</w:t>
       </w:r>
       <w:r>
         <w:t xml:space="preserve"> </w:t>
@@ -6741,6 +6854,9 @@
         <w:t xml:space="preserve"> and it was demonstrated </w:t>
       </w:r>
       <w:r>
+        <w:t xml:space="preserve">that </w:t>
+      </w:r>
+      <w:r>
         <w:t>t</w:t>
       </w:r>
       <w:r>
@@ -6756,6 +6872,9 @@
         <w:t>7</w:t>
       </w:r>
       <w:r>
+        <w:t>,</w:t>
+      </w:r>
+      <w:r>
         <w:t xml:space="preserve"> where </w:t>
       </w:r>
       <w:r>
@@ -6771,7 +6890,13 @@
         <w:t xml:space="preserve"> represents</w:t>
       </w:r>
       <w:r>
-        <w:t xml:space="preserve"> females. The selection rate is highest among males </w:t>
+        <w:t xml:space="preserve"> females. The selection rate is </w:t>
+      </w:r>
+      <w:r>
+        <w:t>higher</w:t>
+      </w:r>
+      <w:r>
+        <w:t xml:space="preserve"> among males </w:t>
       </w:r>
       <w:r>
         <w:t>than females. Further</w:t>
@@ -6783,7 +6908,13 @@
         <w:t xml:space="preserve"> the</w:t>
       </w:r>
       <w:r>
-        <w:t xml:space="preserve"> false negative rate is highest among females than males. This finding led to the exclusion of gender </w:t>
+        <w:t xml:space="preserve"> false negative rate is </w:t>
+      </w:r>
+      <w:r>
+        <w:t>higher</w:t>
+      </w:r>
+      <w:r>
+        <w:t xml:space="preserve"> among females than males. This finding led to the exclusion of gender </w:t>
       </w:r>
       <w:r>
         <w:t xml:space="preserve">as a feature </w:t>
@@ -6973,7 +7104,7 @@
         <w:spacing w:line="278" w:lineRule="auto"/>
       </w:pPr>
       <w:r>
-        <w:t>The MS Applied Data Science program has significantly shaped my ability to work with complex datasets, extract meaningful insights, and develop ethical, data-driven solutions. Throughout these projects, I demonstrated proficiency in collecting and processing large-scale data efficiently, creating predictive models to derive actionable insights, applying visualization techniques to communicate findings clearly, leveraging programming skills to enhance model performance, and implementing ethical best practices in data analysis.</w:t>
+        <w:t>The MS Applied Data Science program has significantly shaped my ability to work with complex datasets, extract meaningful insights, and develop ethical, data-driven solutions. Throughout these projects, I demonstrated proficiency in collecting and processing large-scale data efficiently, creating predictive models to derive actionable insights, applying visualization techniques to communicate findings, leveraging programming skills to enhance model performance, and implementing ethical best practices in data analysis.</w:t>
       </w:r>
     </w:p>
     <w:p>

</xml_diff>